<commit_message>
fixed setup script and modified installation section of user manual
</commit_message>
<xml_diff>
--- a/matlab/documentation/HEDTools User Manual.docx
+++ b/matlab/documentation/HEDTools User Manual.docx
@@ -3881,28 +3881,7 @@
           <w:rFonts w:cs="Times New Roman"/>
           <w:szCs w:val="24"/>
         </w:rPr>
-        <w:t xml:space="preserve"> is dependent on MATLAB</w:t>
-      </w:r>
-      <w:r>
-        <w:rPr>
-          <w:rFonts w:cs="Times New Roman"/>
-          <w:szCs w:val="24"/>
-        </w:rPr>
-        <w:t>.</w:t>
-      </w:r>
-      <w:r>
-        <w:rPr>
-          <w:rFonts w:cs="Times New Roman"/>
-          <w:szCs w:val="24"/>
-        </w:rPr>
-        <w:t xml:space="preserve"> </w:t>
-      </w:r>
-      <w:r>
-        <w:rPr>
-          <w:rFonts w:cs="Times New Roman"/>
-          <w:szCs w:val="24"/>
-        </w:rPr>
-        <w:t xml:space="preserve">If you are using </w:t>
+        <w:t xml:space="preserve"> is dependent on MATLAB. If you are using </w:t>
       </w:r>
       <w:r>
         <w:rPr>
@@ -3917,14 +3896,7 @@
           <w:rFonts w:cs="Times New Roman"/>
           <w:szCs w:val="24"/>
         </w:rPr>
-        <w:t>as a plugin then it will be dependent on</w:t>
-      </w:r>
-      <w:r>
-        <w:rPr>
-          <w:rFonts w:cs="Times New Roman"/>
-          <w:szCs w:val="24"/>
-        </w:rPr>
-        <w:t xml:space="preserve"> </w:t>
+        <w:t xml:space="preserve">as a plugin then it will be dependent on </w:t>
       </w:r>
       <w:hyperlink r:id="rId8" w:history="1">
         <w:r>
@@ -4471,6 +4443,30 @@
           <w:rFonts w:cs="Times New Roman"/>
           <w:szCs w:val="24"/>
         </w:rPr>
+        <w:t xml:space="preserve">You will not need to use any of the code from the </w:t>
+      </w:r>
+      <w:r>
+        <w:rPr>
+          <w:rFonts w:cs="Times New Roman"/>
+          <w:i/>
+          <w:szCs w:val="24"/>
+        </w:rPr>
+        <w:t xml:space="preserve">matlab </w:t>
+      </w:r>
+      <w:r>
+        <w:rPr>
+          <w:rFonts w:cs="Times New Roman"/>
+          <w:szCs w:val="24"/>
+        </w:rPr>
+        <w:t xml:space="preserve">directory. </w:t>
+      </w:r>
+      <w:bookmarkStart w:id="10" w:name="_GoBack"/>
+      <w:bookmarkEnd w:id="10"/>
+      <w:r>
+        <w:rPr>
+          <w:rFonts w:cs="Times New Roman"/>
+          <w:szCs w:val="24"/>
+        </w:rPr>
         <w:t xml:space="preserve">There is a completely </w:t>
       </w:r>
       <w:r>
@@ -4734,7 +4730,7 @@
       <w:pPr>
         <w:pStyle w:val="Heading1"/>
       </w:pPr>
-      <w:bookmarkStart w:id="10" w:name="_Toc453322014"/>
+      <w:bookmarkStart w:id="11" w:name="_Toc453322014"/>
     </w:p>
     <w:p>
       <w:pPr>
@@ -4748,7 +4744,7 @@
       <w:r>
         <w:t xml:space="preserve">2. </w:t>
       </w:r>
-      <w:bookmarkEnd w:id="10"/>
+      <w:bookmarkEnd w:id="11"/>
       <w:r>
         <w:t>Tagging Data</w:t>
       </w:r>
@@ -4777,7 +4773,7 @@
       <w:pPr>
         <w:pStyle w:val="Heading2"/>
       </w:pPr>
-      <w:bookmarkStart w:id="11" w:name="_Toc453322015"/>
+      <w:bookmarkStart w:id="12" w:name="_Toc453322015"/>
       <w:r>
         <w:t>2</w:t>
       </w:r>
@@ -4787,7 +4783,7 @@
       <w:r>
         <w:t xml:space="preserve"> Tagging a single </w:t>
       </w:r>
-      <w:bookmarkEnd w:id="11"/>
+      <w:bookmarkEnd w:id="12"/>
       <w:r>
         <w:t>dataset</w:t>
       </w:r>
@@ -6170,25 +6166,38 @@
         <w:pStyle w:val="Heading4"/>
         <w:jc w:val="center"/>
       </w:pPr>
-      <w:bookmarkStart w:id="12" w:name="_Toc453320825"/>
+      <w:bookmarkStart w:id="13" w:name="_Toc453320825"/>
       <w:r>
         <w:t xml:space="preserve">Figure </w:t>
       </w:r>
-      <w:fldSimple w:instr=" SEQ Figure \* ARABIC ">
-        <w:r>
-          <w:rPr>
-            <w:noProof/>
-          </w:rPr>
-          <w:t>1</w:t>
-        </w:r>
-      </w:fldSimple>
+      <w:r>
+        <w:fldChar w:fldCharType="begin"/>
+      </w:r>
+      <w:r>
+        <w:instrText xml:space="preserve"> SEQ Figure \* ARABIC </w:instrText>
+      </w:r>
+      <w:r>
+        <w:fldChar w:fldCharType="separate"/>
+      </w:r>
+      <w:r>
+        <w:rPr>
+          <w:noProof/>
+        </w:rPr>
+        <w:t>1</w:t>
+      </w:r>
+      <w:r>
+        <w:rPr>
+          <w:noProof/>
+        </w:rPr>
+        <w:fldChar w:fldCharType="end"/>
+      </w:r>
       <w:r>
         <w:t xml:space="preserve">. </w:t>
       </w:r>
       <w:r>
         <w:t>Field selection menu for choosing which fields to tag.</w:t>
       </w:r>
-      <w:bookmarkEnd w:id="12"/>
+      <w:bookmarkEnd w:id="13"/>
     </w:p>
     <w:p>
       <w:pPr>
@@ -6538,18 +6547,31 @@
         <w:pStyle w:val="Heading4"/>
         <w:jc w:val="center"/>
       </w:pPr>
-      <w:bookmarkStart w:id="13" w:name="_Toc453320826"/>
+      <w:bookmarkStart w:id="14" w:name="_Toc453320826"/>
       <w:r>
         <w:t xml:space="preserve">Figure </w:t>
       </w:r>
-      <w:fldSimple w:instr=" SEQ Figure \* ARABIC ">
-        <w:r>
-          <w:rPr>
-            <w:noProof/>
-          </w:rPr>
-          <w:t>2</w:t>
-        </w:r>
-      </w:fldSimple>
+      <w:r>
+        <w:fldChar w:fldCharType="begin"/>
+      </w:r>
+      <w:r>
+        <w:instrText xml:space="preserve"> SEQ Figure \* ARABIC </w:instrText>
+      </w:r>
+      <w:r>
+        <w:fldChar w:fldCharType="separate"/>
+      </w:r>
+      <w:r>
+        <w:rPr>
+          <w:noProof/>
+        </w:rPr>
+        <w:t>2</w:t>
+      </w:r>
+      <w:r>
+        <w:rPr>
+          <w:noProof/>
+        </w:rPr>
+        <w:fldChar w:fldCharType="end"/>
+      </w:r>
       <w:r>
         <w:t xml:space="preserve">. </w:t>
       </w:r>
@@ -6559,7 +6581,7 @@
       <w:r>
         <w:t>for the .type field.</w:t>
       </w:r>
-      <w:bookmarkEnd w:id="13"/>
+      <w:bookmarkEnd w:id="14"/>
     </w:p>
     <w:p>
       <w:pPr>
@@ -7167,25 +7189,38 @@
         <w:pStyle w:val="Heading4"/>
         <w:jc w:val="center"/>
       </w:pPr>
-      <w:bookmarkStart w:id="14" w:name="_Toc453320827"/>
+      <w:bookmarkStart w:id="15" w:name="_Toc453320827"/>
       <w:r>
         <w:t xml:space="preserve">Figure </w:t>
       </w:r>
-      <w:fldSimple w:instr=" SEQ Figure \* ARABIC ">
-        <w:r>
-          <w:rPr>
-            <w:noProof/>
-          </w:rPr>
-          <w:t>3</w:t>
-        </w:r>
-      </w:fldSimple>
+      <w:r>
+        <w:fldChar w:fldCharType="begin"/>
+      </w:r>
+      <w:r>
+        <w:instrText xml:space="preserve"> SEQ Figure \* ARABIC </w:instrText>
+      </w:r>
+      <w:r>
+        <w:fldChar w:fldCharType="separate"/>
+      </w:r>
+      <w:r>
+        <w:rPr>
+          <w:noProof/>
+        </w:rPr>
+        <w:t>3</w:t>
+      </w:r>
+      <w:r>
+        <w:rPr>
+          <w:noProof/>
+        </w:rPr>
+        <w:fldChar w:fldCharType="end"/>
+      </w:r>
       <w:r>
         <w:t xml:space="preserve">. </w:t>
       </w:r>
       <w:r>
         <w:t>Input settings menu for tageeg.</w:t>
       </w:r>
-      <w:bookmarkEnd w:id="14"/>
+      <w:bookmarkEnd w:id="15"/>
     </w:p>
     <w:p>
       <w:pPr>
@@ -8111,25 +8146,38 @@
         <w:pStyle w:val="Heading4"/>
         <w:jc w:val="center"/>
       </w:pPr>
-      <w:bookmarkStart w:id="15" w:name="_Toc453320668"/>
+      <w:bookmarkStart w:id="16" w:name="_Toc453320668"/>
       <w:r>
         <w:t xml:space="preserve">Table </w:t>
       </w:r>
-      <w:fldSimple w:instr=" SEQ Table \* ARABIC ">
-        <w:r>
-          <w:rPr>
-            <w:noProof/>
-          </w:rPr>
-          <w:t>1</w:t>
-        </w:r>
-      </w:fldSimple>
+      <w:r>
+        <w:fldChar w:fldCharType="begin"/>
+      </w:r>
+      <w:r>
+        <w:instrText xml:space="preserve"> SEQ Table \* ARABIC </w:instrText>
+      </w:r>
+      <w:r>
+        <w:fldChar w:fldCharType="separate"/>
+      </w:r>
+      <w:r>
+        <w:rPr>
+          <w:noProof/>
+        </w:rPr>
+        <w:t>1</w:t>
+      </w:r>
+      <w:r>
+        <w:rPr>
+          <w:noProof/>
+        </w:rPr>
+        <w:fldChar w:fldCharType="end"/>
+      </w:r>
       <w:r>
         <w:t xml:space="preserve">. </w:t>
       </w:r>
       <w:r>
         <w:t>A summary of arguments for tageeg.</w:t>
       </w:r>
-      <w:bookmarkEnd w:id="15"/>
+      <w:bookmarkEnd w:id="16"/>
     </w:p>
     <w:tbl>
       <w:tblPr>
@@ -10314,7 +10362,7 @@
       <w:r>
         <w:br w:type="page"/>
       </w:r>
-      <w:bookmarkStart w:id="16" w:name="_Toc453322016"/>
+      <w:bookmarkStart w:id="17" w:name="_Toc453322016"/>
       <w:r>
         <w:lastRenderedPageBreak/>
         <w:t>3</w:t>
@@ -10322,7 +10370,7 @@
       <w:r>
         <w:t>. Tagging a directory of datasets</w:t>
       </w:r>
-      <w:bookmarkEnd w:id="16"/>
+      <w:bookmarkEnd w:id="17"/>
     </w:p>
     <w:p>
       <w:pPr>
@@ -11738,25 +11786,38 @@
         <w:pStyle w:val="Heading4"/>
         <w:jc w:val="center"/>
       </w:pPr>
-      <w:bookmarkStart w:id="17" w:name="_Toc453320669"/>
+      <w:bookmarkStart w:id="18" w:name="_Toc453320669"/>
       <w:r>
         <w:t xml:space="preserve">Table </w:t>
       </w:r>
-      <w:fldSimple w:instr=" SEQ Table \* ARABIC ">
-        <w:r>
-          <w:rPr>
-            <w:noProof/>
-          </w:rPr>
-          <w:t>2</w:t>
-        </w:r>
-      </w:fldSimple>
+      <w:r>
+        <w:fldChar w:fldCharType="begin"/>
+      </w:r>
+      <w:r>
+        <w:instrText xml:space="preserve"> SEQ Table \* ARABIC </w:instrText>
+      </w:r>
+      <w:r>
+        <w:fldChar w:fldCharType="separate"/>
+      </w:r>
+      <w:r>
+        <w:rPr>
+          <w:noProof/>
+        </w:rPr>
+        <w:t>2</w:t>
+      </w:r>
+      <w:r>
+        <w:rPr>
+          <w:noProof/>
+        </w:rPr>
+        <w:fldChar w:fldCharType="end"/>
+      </w:r>
       <w:r>
         <w:t xml:space="preserve">. </w:t>
       </w:r>
       <w:r>
         <w:t>A summary of arguments for tagdir.</w:t>
       </w:r>
-      <w:bookmarkEnd w:id="17"/>
+      <w:bookmarkEnd w:id="18"/>
     </w:p>
     <w:tbl>
       <w:tblPr>
@@ -14116,7 +14177,7 @@
       <w:pPr>
         <w:pStyle w:val="Heading1"/>
       </w:pPr>
-      <w:bookmarkStart w:id="18" w:name="_Toc453322017"/>
+      <w:bookmarkStart w:id="19" w:name="_Toc453322017"/>
       <w:r>
         <w:lastRenderedPageBreak/>
         <w:t>4</w:t>
@@ -14124,7 +14185,7 @@
       <w:r>
         <w:t>. Tagging an EEGLAB study</w:t>
       </w:r>
-      <w:bookmarkEnd w:id="18"/>
+      <w:bookmarkEnd w:id="19"/>
     </w:p>
     <w:p>
       <w:pPr>
@@ -15423,25 +15484,38 @@
         <w:pStyle w:val="Heading4"/>
         <w:jc w:val="center"/>
       </w:pPr>
-      <w:bookmarkStart w:id="19" w:name="_Toc453320670"/>
+      <w:bookmarkStart w:id="20" w:name="_Toc453320670"/>
       <w:r>
         <w:t xml:space="preserve">Table </w:t>
       </w:r>
-      <w:fldSimple w:instr=" SEQ Table \* ARABIC ">
-        <w:r>
-          <w:rPr>
-            <w:noProof/>
-          </w:rPr>
-          <w:t>3</w:t>
-        </w:r>
-      </w:fldSimple>
+      <w:r>
+        <w:fldChar w:fldCharType="begin"/>
+      </w:r>
+      <w:r>
+        <w:instrText xml:space="preserve"> SEQ Table \* ARABIC </w:instrText>
+      </w:r>
+      <w:r>
+        <w:fldChar w:fldCharType="separate"/>
+      </w:r>
+      <w:r>
+        <w:rPr>
+          <w:noProof/>
+        </w:rPr>
+        <w:t>3</w:t>
+      </w:r>
+      <w:r>
+        <w:rPr>
+          <w:noProof/>
+        </w:rPr>
+        <w:fldChar w:fldCharType="end"/>
+      </w:r>
       <w:r>
         <w:t xml:space="preserve">. </w:t>
       </w:r>
       <w:r>
         <w:t>A summary of arguments for tagstudy.</w:t>
       </w:r>
-      <w:bookmarkEnd w:id="19"/>
+      <w:bookmarkEnd w:id="20"/>
     </w:p>
     <w:tbl>
       <w:tblPr>
@@ -17578,14 +17652,11 @@
           <w:szCs w:val="24"/>
         </w:rPr>
       </w:pPr>
-      <w:bookmarkStart w:id="20" w:name="_Toc453322018"/>
       <w:bookmarkStart w:id="21" w:name="_Toc455581858"/>
+      <w:bookmarkStart w:id="22" w:name="_Toc453322018"/>
       <w:r>
         <w:lastRenderedPageBreak/>
-        <w:t>5.</w:t>
-      </w:r>
-      <w:r>
-        <w:t xml:space="preserve"> Validating a single dataset</w:t>
+        <w:t>5. Validating a single dataset</w:t>
       </w:r>
       <w:bookmarkEnd w:id="21"/>
     </w:p>
@@ -17627,19 +17698,7 @@
         <w:rPr>
           <w:szCs w:val="24"/>
         </w:rPr>
-        <w:t xml:space="preserve"> function allows you to </w:t>
-      </w:r>
-      <w:r>
-        <w:rPr>
-          <w:szCs w:val="24"/>
-        </w:rPr>
-        <w:t>validate</w:t>
-      </w:r>
-      <w:r>
-        <w:rPr>
-          <w:szCs w:val="24"/>
-        </w:rPr>
-        <w:t xml:space="preserve"> a single dataset either from a script, the command line with a menu, or from EEGLAB. When run from EEGLAB, you can </w:t>
+        <w:t xml:space="preserve"> function allows you to validate a single dataset either from a script, the command line with a menu, or from EEGLAB. When run from EEGLAB, you can </w:t>
       </w:r>
       <w:r>
         <w:rPr>
@@ -17924,7 +17983,7 @@
           <w:szCs w:val="24"/>
         </w:rPr>
       </w:pPr>
-      <w:bookmarkStart w:id="22" w:name="_Toc455581822"/>
+      <w:bookmarkStart w:id="23" w:name="_Toc455581822"/>
       <w:r>
         <w:rPr>
           <w:sz w:val="24"/>
@@ -17975,7 +18034,7 @@
         </w:rPr>
         <w:t>. pop_validateeeg menu.</w:t>
       </w:r>
-      <w:bookmarkEnd w:id="22"/>
+      <w:bookmarkEnd w:id="23"/>
     </w:p>
     <w:p>
       <w:pPr>
@@ -18635,7 +18694,7 @@
                 <w:color w:val="000000"/>
               </w:rPr>
             </w:pPr>
-            <w:bookmarkStart w:id="23" w:name="_Toc455581803"/>
+            <w:bookmarkStart w:id="24" w:name="_Toc455581803"/>
             <w:r>
               <w:rPr>
                 <w:rFonts w:asciiTheme="minorHAnsi" w:hAnsiTheme="minorHAnsi" w:cs="Courier New"/>
@@ -19355,7 +19414,7 @@
         </w:rPr>
         <w:t>. A summary of arguments for validateeeg.</w:t>
       </w:r>
-      <w:bookmarkEnd w:id="23"/>
+      <w:bookmarkEnd w:id="24"/>
     </w:p>
     <w:p>
       <w:pPr>
@@ -19380,15 +19439,12 @@
           <w:szCs w:val="24"/>
         </w:rPr>
       </w:pPr>
-      <w:bookmarkStart w:id="24" w:name="_Toc455581859"/>
+      <w:bookmarkStart w:id="25" w:name="_Toc455581859"/>
       <w:r>
         <w:lastRenderedPageBreak/>
-        <w:t>6.</w:t>
-      </w:r>
-      <w:r>
-        <w:t xml:space="preserve"> Validating a directory of datasets</w:t>
-      </w:r>
-      <w:bookmarkEnd w:id="24"/>
+        <w:t>6. Validating a directory of datasets</w:t>
+      </w:r>
+      <w:bookmarkEnd w:id="25"/>
     </w:p>
     <w:p>
       <w:pPr>
@@ -19504,7 +19560,7 @@
           <w:szCs w:val="24"/>
         </w:rPr>
       </w:pPr>
-      <w:bookmarkStart w:id="25" w:name="_Toc455581823"/>
+      <w:bookmarkStart w:id="26" w:name="_Toc455581823"/>
       <w:r>
         <w:rPr>
           <w:sz w:val="24"/>
@@ -19555,7 +19611,7 @@
         </w:rPr>
         <w:t>. Validate a directory of datasets from the EEGLAB File Menu.</w:t>
       </w:r>
-      <w:bookmarkEnd w:id="25"/>
+      <w:bookmarkEnd w:id="26"/>
     </w:p>
     <w:p>
       <w:pPr>
@@ -19695,7 +19751,7 @@
           <w:szCs w:val="24"/>
         </w:rPr>
       </w:pPr>
-      <w:bookmarkStart w:id="26" w:name="_Toc455581824"/>
+      <w:bookmarkStart w:id="27" w:name="_Toc455581824"/>
       <w:r>
         <w:rPr>
           <w:sz w:val="24"/>
@@ -19746,7 +19802,7 @@
         </w:rPr>
         <w:t>. pop_validatedir menu.</w:t>
       </w:r>
-      <w:bookmarkEnd w:id="26"/>
+      <w:bookmarkEnd w:id="27"/>
     </w:p>
     <w:p>
       <w:pPr>
@@ -20300,7 +20356,7 @@
                 <w:color w:val="000000"/>
               </w:rPr>
             </w:pPr>
-            <w:bookmarkStart w:id="27" w:name="_Toc455581804"/>
+            <w:bookmarkStart w:id="28" w:name="_Toc455581804"/>
             <w:r>
               <w:rPr>
                 <w:rFonts w:asciiTheme="minorHAnsi" w:hAnsiTheme="minorHAnsi" w:cs="Courier New"/>
@@ -21018,7 +21074,7 @@
         </w:rPr>
         <w:t>. A summary of arguments for validatedir.</w:t>
       </w:r>
-      <w:bookmarkEnd w:id="27"/>
+      <w:bookmarkEnd w:id="28"/>
     </w:p>
     <w:p/>
     <w:p>
@@ -21029,14 +21085,11 @@
           <w:szCs w:val="24"/>
         </w:rPr>
       </w:pPr>
-      <w:bookmarkStart w:id="28" w:name="_Toc455581860"/>
-      <w:r>
-        <w:t>7.</w:t>
-      </w:r>
-      <w:r>
-        <w:t xml:space="preserve"> Validating an EEGLAB study</w:t>
-      </w:r>
-      <w:bookmarkEnd w:id="28"/>
+      <w:bookmarkStart w:id="29" w:name="_Toc455581860"/>
+      <w:r>
+        <w:t>7. Validating an EEGLAB study</w:t>
+      </w:r>
+      <w:bookmarkEnd w:id="29"/>
     </w:p>
     <w:p>
       <w:pPr>
@@ -21153,7 +21206,7 @@
           <w:szCs w:val="24"/>
         </w:rPr>
       </w:pPr>
-      <w:bookmarkStart w:id="29" w:name="_Toc455581825"/>
+      <w:bookmarkStart w:id="30" w:name="_Toc455581825"/>
       <w:r>
         <w:rPr>
           <w:sz w:val="24"/>
@@ -21204,7 +21257,7 @@
         </w:rPr>
         <w:t>. Validate a directory of datasets from the EEGLAB File Menu.</w:t>
       </w:r>
-      <w:bookmarkEnd w:id="29"/>
+      <w:bookmarkEnd w:id="30"/>
     </w:p>
     <w:p>
       <w:pPr>
@@ -21344,7 +21397,7 @@
           <w:szCs w:val="24"/>
         </w:rPr>
       </w:pPr>
-      <w:bookmarkStart w:id="30" w:name="_Toc455581826"/>
+      <w:bookmarkStart w:id="31" w:name="_Toc455581826"/>
       <w:r>
         <w:rPr>
           <w:sz w:val="24"/>
@@ -21395,7 +21448,7 @@
         </w:rPr>
         <w:t>. pop_validatestudy menu.</w:t>
       </w:r>
-      <w:bookmarkEnd w:id="30"/>
+      <w:bookmarkEnd w:id="31"/>
     </w:p>
     <w:p>
       <w:pPr>
@@ -22542,7 +22595,7 @@
       <w:r>
         <w:t xml:space="preserve"> HED tags</w:t>
       </w:r>
-      <w:bookmarkEnd w:id="20"/>
+      <w:bookmarkEnd w:id="22"/>
     </w:p>
     <w:p>
       <w:pPr>
@@ -22921,25 +22974,38 @@
         <w:pStyle w:val="Heading4"/>
         <w:jc w:val="center"/>
       </w:pPr>
-      <w:bookmarkStart w:id="31" w:name="_Toc453320828"/>
+      <w:bookmarkStart w:id="32" w:name="_Toc453320828"/>
       <w:r>
         <w:t xml:space="preserve">Figure </w:t>
       </w:r>
-      <w:fldSimple w:instr=" SEQ Figure \* ARABIC ">
-        <w:r>
-          <w:rPr>
-            <w:noProof/>
-          </w:rPr>
-          <w:t>4</w:t>
-        </w:r>
-      </w:fldSimple>
+      <w:r>
+        <w:fldChar w:fldCharType="begin"/>
+      </w:r>
+      <w:r>
+        <w:instrText xml:space="preserve"> SEQ Figure \* ARABIC </w:instrText>
+      </w:r>
+      <w:r>
+        <w:fldChar w:fldCharType="separate"/>
+      </w:r>
+      <w:r>
+        <w:rPr>
+          <w:noProof/>
+        </w:rPr>
+        <w:t>4</w:t>
+      </w:r>
+      <w:r>
+        <w:rPr>
+          <w:noProof/>
+        </w:rPr>
+        <w:fldChar w:fldCharType="end"/>
+      </w:r>
       <w:r>
         <w:t xml:space="preserve">. </w:t>
       </w:r>
       <w:r>
         <w:t>Input settings menu for hedepoch.</w:t>
       </w:r>
-      <w:bookmarkEnd w:id="31"/>
+      <w:bookmarkEnd w:id="32"/>
     </w:p>
     <w:p>
       <w:pPr>
@@ -23355,25 +23421,38 @@
         <w:pStyle w:val="Heading4"/>
         <w:jc w:val="center"/>
       </w:pPr>
-      <w:bookmarkStart w:id="32" w:name="_Toc453320829"/>
+      <w:bookmarkStart w:id="33" w:name="_Toc453320829"/>
       <w:r>
         <w:t xml:space="preserve">Figure </w:t>
       </w:r>
-      <w:fldSimple w:instr=" SEQ Figure \* ARABIC ">
-        <w:r>
-          <w:rPr>
-            <w:noProof/>
-          </w:rPr>
-          <w:t>5</w:t>
-        </w:r>
-      </w:fldSimple>
+      <w:r>
+        <w:fldChar w:fldCharType="begin"/>
+      </w:r>
+      <w:r>
+        <w:instrText xml:space="preserve"> SEQ Figure \* ARABIC </w:instrText>
+      </w:r>
+      <w:r>
+        <w:fldChar w:fldCharType="separate"/>
+      </w:r>
+      <w:r>
+        <w:rPr>
+          <w:noProof/>
+        </w:rPr>
+        <w:t>5</w:t>
+      </w:r>
+      <w:r>
+        <w:rPr>
+          <w:noProof/>
+        </w:rPr>
+        <w:fldChar w:fldCharType="end"/>
+      </w:r>
       <w:r>
         <w:t xml:space="preserve">. </w:t>
       </w:r>
       <w:r>
         <w:t>hedepoch search bar.</w:t>
       </w:r>
-      <w:bookmarkEnd w:id="32"/>
+      <w:bookmarkEnd w:id="33"/>
     </w:p>
     <w:p/>
     <w:p>
@@ -23889,25 +23968,38 @@
         <w:pStyle w:val="Heading4"/>
         <w:jc w:val="center"/>
       </w:pPr>
-      <w:bookmarkStart w:id="33" w:name="_Toc453320671"/>
+      <w:bookmarkStart w:id="34" w:name="_Toc453320671"/>
       <w:r>
         <w:t xml:space="preserve">Table </w:t>
       </w:r>
-      <w:fldSimple w:instr=" SEQ Table \* ARABIC ">
-        <w:r>
-          <w:rPr>
-            <w:noProof/>
-          </w:rPr>
-          <w:t>4</w:t>
-        </w:r>
-      </w:fldSimple>
+      <w:r>
+        <w:fldChar w:fldCharType="begin"/>
+      </w:r>
+      <w:r>
+        <w:instrText xml:space="preserve"> SEQ Table \* ARABIC </w:instrText>
+      </w:r>
+      <w:r>
+        <w:fldChar w:fldCharType="separate"/>
+      </w:r>
+      <w:r>
+        <w:rPr>
+          <w:noProof/>
+        </w:rPr>
+        <w:t>4</w:t>
+      </w:r>
+      <w:r>
+        <w:rPr>
+          <w:noProof/>
+        </w:rPr>
+        <w:fldChar w:fldCharType="end"/>
+      </w:r>
       <w:r>
         <w:t xml:space="preserve">. </w:t>
       </w:r>
       <w:r>
         <w:t>A summary of arguments for hedepoch.</w:t>
       </w:r>
-      <w:bookmarkEnd w:id="33"/>
+      <w:bookmarkEnd w:id="34"/>
     </w:p>
     <w:tbl>
       <w:tblPr>
@@ -24806,7 +24898,7 @@
       <w:pPr>
         <w:pStyle w:val="Heading1"/>
       </w:pPr>
-      <w:bookmarkStart w:id="34" w:name="_Toc453322019"/>
+      <w:bookmarkStart w:id="35" w:name="_Toc453322019"/>
       <w:r>
         <w:lastRenderedPageBreak/>
         <w:t>9</w:t>
@@ -24817,7 +24909,7 @@
       <w:r>
         <w:t>Data Formats</w:t>
       </w:r>
-      <w:bookmarkEnd w:id="34"/>
+      <w:bookmarkEnd w:id="35"/>
     </w:p>
     <w:p>
       <w:pPr>
@@ -24844,8 +24936,6 @@
         </w:rPr>
         <w:t xml:space="preserve">HEDTools </w:t>
       </w:r>
-      <w:bookmarkStart w:id="35" w:name="_GoBack"/>
-      <w:bookmarkEnd w:id="35"/>
       <w:r>
         <w:t>provides a schema</w:t>
       </w:r>
@@ -30806,14 +30896,27 @@
       <w:r>
         <w:t xml:space="preserve">Table </w:t>
       </w:r>
-      <w:fldSimple w:instr=" SEQ Table \* ARABIC ">
-        <w:r>
-          <w:rPr>
-            <w:noProof/>
-          </w:rPr>
-          <w:t>5</w:t>
-        </w:r>
-      </w:fldSimple>
+      <w:r>
+        <w:fldChar w:fldCharType="begin"/>
+      </w:r>
+      <w:r>
+        <w:instrText xml:space="preserve"> SEQ Table \* ARABIC </w:instrText>
+      </w:r>
+      <w:r>
+        <w:fldChar w:fldCharType="separate"/>
+      </w:r>
+      <w:r>
+        <w:rPr>
+          <w:noProof/>
+        </w:rPr>
+        <w:t>5</w:t>
+      </w:r>
+      <w:r>
+        <w:rPr>
+          <w:noProof/>
+        </w:rPr>
+        <w:fldChar w:fldCharType="end"/>
+      </w:r>
       <w:r>
         <w:t xml:space="preserve">. </w:t>
       </w:r>
@@ -31386,14 +31489,27 @@
         <w:lastRenderedPageBreak/>
         <w:t xml:space="preserve">Table </w:t>
       </w:r>
-      <w:fldSimple w:instr=" SEQ Table \* ARABIC ">
-        <w:r>
-          <w:rPr>
-            <w:noProof/>
-          </w:rPr>
-          <w:t>6</w:t>
-        </w:r>
-      </w:fldSimple>
+      <w:r>
+        <w:fldChar w:fldCharType="begin"/>
+      </w:r>
+      <w:r>
+        <w:instrText xml:space="preserve"> SEQ Table \* ARABIC </w:instrText>
+      </w:r>
+      <w:r>
+        <w:fldChar w:fldCharType="separate"/>
+      </w:r>
+      <w:r>
+        <w:rPr>
+          <w:noProof/>
+        </w:rPr>
+        <w:t>6</w:t>
+      </w:r>
+      <w:r>
+        <w:rPr>
+          <w:noProof/>
+        </w:rPr>
+        <w:fldChar w:fldCharType="end"/>
+      </w:r>
       <w:r>
         <w:t xml:space="preserve">. </w:t>
       </w:r>
@@ -32508,14 +32624,27 @@
       <w:r>
         <w:t xml:space="preserve">Table </w:t>
       </w:r>
-      <w:fldSimple w:instr=" SEQ Table \* ARABIC ">
-        <w:r>
-          <w:rPr>
-            <w:noProof/>
-          </w:rPr>
-          <w:t>7</w:t>
-        </w:r>
-      </w:fldSimple>
+      <w:r>
+        <w:fldChar w:fldCharType="begin"/>
+      </w:r>
+      <w:r>
+        <w:instrText xml:space="preserve"> SEQ Table \* ARABIC </w:instrText>
+      </w:r>
+      <w:r>
+        <w:fldChar w:fldCharType="separate"/>
+      </w:r>
+      <w:r>
+        <w:rPr>
+          <w:noProof/>
+        </w:rPr>
+        <w:t>7</w:t>
+      </w:r>
+      <w:r>
+        <w:rPr>
+          <w:noProof/>
+        </w:rPr>
+        <w:fldChar w:fldCharType="end"/>
+      </w:r>
       <w:r>
         <w:t xml:space="preserve">. </w:t>
       </w:r>
@@ -33155,14 +33284,27 @@
       <w:r>
         <w:t xml:space="preserve">Table </w:t>
       </w:r>
-      <w:fldSimple w:instr=" SEQ Table \* ARABIC ">
-        <w:r>
-          <w:rPr>
-            <w:noProof/>
-          </w:rPr>
-          <w:t>8</w:t>
-        </w:r>
-      </w:fldSimple>
+      <w:r>
+        <w:fldChar w:fldCharType="begin"/>
+      </w:r>
+      <w:r>
+        <w:instrText xml:space="preserve"> SEQ Table \* ARABIC </w:instrText>
+      </w:r>
+      <w:r>
+        <w:fldChar w:fldCharType="separate"/>
+      </w:r>
+      <w:r>
+        <w:rPr>
+          <w:noProof/>
+        </w:rPr>
+        <w:t>8</w:t>
+      </w:r>
+      <w:r>
+        <w:rPr>
+          <w:noProof/>
+        </w:rPr>
+        <w:fldChar w:fldCharType="end"/>
+      </w:r>
       <w:r>
         <w:t xml:space="preserve">. </w:t>
       </w:r>
@@ -33359,14 +33501,27 @@
       <w:r>
         <w:t xml:space="preserve">Table </w:t>
       </w:r>
-      <w:fldSimple w:instr=" SEQ Table \* ARABIC ">
-        <w:r>
-          <w:rPr>
-            <w:noProof/>
-          </w:rPr>
-          <w:t>9</w:t>
-        </w:r>
-      </w:fldSimple>
+      <w:r>
+        <w:fldChar w:fldCharType="begin"/>
+      </w:r>
+      <w:r>
+        <w:instrText xml:space="preserve"> SEQ Table \* ARABIC </w:instrText>
+      </w:r>
+      <w:r>
+        <w:fldChar w:fldCharType="separate"/>
+      </w:r>
+      <w:r>
+        <w:rPr>
+          <w:noProof/>
+        </w:rPr>
+        <w:t>9</w:t>
+      </w:r>
+      <w:r>
+        <w:rPr>
+          <w:noProof/>
+        </w:rPr>
+        <w:fldChar w:fldCharType="end"/>
+      </w:r>
       <w:r>
         <w:t xml:space="preserve">. </w:t>
       </w:r>
@@ -34060,14 +34215,27 @@
         <w:lastRenderedPageBreak/>
         <w:t xml:space="preserve">Table </w:t>
       </w:r>
-      <w:fldSimple w:instr=" SEQ Table \* ARABIC ">
-        <w:r>
-          <w:rPr>
-            <w:noProof/>
-          </w:rPr>
-          <w:t>10</w:t>
-        </w:r>
-      </w:fldSimple>
+      <w:r>
+        <w:fldChar w:fldCharType="begin"/>
+      </w:r>
+      <w:r>
+        <w:instrText xml:space="preserve"> SEQ Table \* ARABIC </w:instrText>
+      </w:r>
+      <w:r>
+        <w:fldChar w:fldCharType="separate"/>
+      </w:r>
+      <w:r>
+        <w:rPr>
+          <w:noProof/>
+        </w:rPr>
+        <w:t>10</w:t>
+      </w:r>
+      <w:r>
+        <w:rPr>
+          <w:noProof/>
+        </w:rPr>
+        <w:fldChar w:fldCharType="end"/>
+      </w:r>
       <w:r>
         <w:t xml:space="preserve">. </w:t>
       </w:r>
@@ -34949,14 +35117,27 @@
       <w:r>
         <w:t xml:space="preserve">Table </w:t>
       </w:r>
-      <w:fldSimple w:instr=" SEQ Table \* ARABIC ">
-        <w:r>
-          <w:rPr>
-            <w:noProof/>
-          </w:rPr>
-          <w:t>11</w:t>
-        </w:r>
-      </w:fldSimple>
+      <w:r>
+        <w:fldChar w:fldCharType="begin"/>
+      </w:r>
+      <w:r>
+        <w:instrText xml:space="preserve"> SEQ Table \* ARABIC </w:instrText>
+      </w:r>
+      <w:r>
+        <w:fldChar w:fldCharType="separate"/>
+      </w:r>
+      <w:r>
+        <w:rPr>
+          <w:noProof/>
+        </w:rPr>
+        <w:t>11</w:t>
+      </w:r>
+      <w:r>
+        <w:rPr>
+          <w:noProof/>
+        </w:rPr>
+        <w:fldChar w:fldCharType="end"/>
+      </w:r>
       <w:r>
         <w:t xml:space="preserve">. </w:t>
       </w:r>
@@ -35142,14 +35323,27 @@
       <w:r>
         <w:t xml:space="preserve">Table </w:t>
       </w:r>
-      <w:fldSimple w:instr=" SEQ Table \* ARABIC ">
-        <w:r>
-          <w:rPr>
-            <w:noProof/>
-          </w:rPr>
-          <w:t>12</w:t>
-        </w:r>
-      </w:fldSimple>
+      <w:r>
+        <w:fldChar w:fldCharType="begin"/>
+      </w:r>
+      <w:r>
+        <w:instrText xml:space="preserve"> SEQ Table \* ARABIC </w:instrText>
+      </w:r>
+      <w:r>
+        <w:fldChar w:fldCharType="separate"/>
+      </w:r>
+      <w:r>
+        <w:rPr>
+          <w:noProof/>
+        </w:rPr>
+        <w:t>12</w:t>
+      </w:r>
+      <w:r>
+        <w:rPr>
+          <w:noProof/>
+        </w:rPr>
+        <w:fldChar w:fldCharType="end"/>
+      </w:r>
       <w:r>
         <w:t xml:space="preserve">. </w:t>
       </w:r>
@@ -36145,14 +36339,27 @@
       <w:r>
         <w:t xml:space="preserve">Table </w:t>
       </w:r>
-      <w:fldSimple w:instr=" SEQ Table \* ARABIC ">
-        <w:r>
-          <w:rPr>
-            <w:noProof/>
-          </w:rPr>
-          <w:t>13</w:t>
-        </w:r>
-      </w:fldSimple>
+      <w:r>
+        <w:fldChar w:fldCharType="begin"/>
+      </w:r>
+      <w:r>
+        <w:instrText xml:space="preserve"> SEQ Table \* ARABIC </w:instrText>
+      </w:r>
+      <w:r>
+        <w:fldChar w:fldCharType="separate"/>
+      </w:r>
+      <w:r>
+        <w:rPr>
+          <w:noProof/>
+        </w:rPr>
+        <w:t>13</w:t>
+      </w:r>
+      <w:r>
+        <w:rPr>
+          <w:noProof/>
+        </w:rPr>
+        <w:fldChar w:fldCharType="end"/>
+      </w:r>
       <w:r>
         <w:t xml:space="preserve">. </w:t>
       </w:r>
@@ -37395,14 +37602,27 @@
       <w:r>
         <w:t xml:space="preserve">Table </w:t>
       </w:r>
-      <w:fldSimple w:instr=" SEQ Table \* ARABIC ">
-        <w:r>
-          <w:rPr>
-            <w:noProof/>
-          </w:rPr>
-          <w:t>14</w:t>
-        </w:r>
-      </w:fldSimple>
+      <w:r>
+        <w:fldChar w:fldCharType="begin"/>
+      </w:r>
+      <w:r>
+        <w:instrText xml:space="preserve"> SEQ Table \* ARABIC </w:instrText>
+      </w:r>
+      <w:r>
+        <w:fldChar w:fldCharType="separate"/>
+      </w:r>
+      <w:r>
+        <w:rPr>
+          <w:noProof/>
+        </w:rPr>
+        <w:t>14</w:t>
+      </w:r>
+      <w:r>
+        <w:rPr>
+          <w:noProof/>
+        </w:rPr>
+        <w:fldChar w:fldCharType="end"/>
+      </w:r>
       <w:r>
         <w:t xml:space="preserve">. </w:t>
       </w:r>
@@ -38666,7 +38886,7 @@
           <w:rPr>
             <w:noProof/>
           </w:rPr>
-          <w:t>36</w:t>
+          <w:t>24</w:t>
         </w:r>
         <w:r>
           <w:rPr>
@@ -40905,7 +41125,7 @@
 </file>
 
 <file path=customXml/itemProps1.xml><?xml version="1.0" encoding="utf-8"?>
-<ds:datastoreItem xmlns:ds="http://schemas.openxmlformats.org/officeDocument/2006/customXml" ds:itemID="{F42ACE47-ABA3-4FB9-8177-906960A8E7EE}">
+<ds:datastoreItem xmlns:ds="http://schemas.openxmlformats.org/officeDocument/2006/customXml" ds:itemID="{04F255F7-9BC4-401E-A14B-9D2848FCF5B5}">
   <ds:schemaRefs>
     <ds:schemaRef ds:uri="http://schemas.openxmlformats.org/officeDocument/2006/bibliography"/>
   </ds:schemaRefs>

</xml_diff>

<commit_message>
fixed generate warnings option and added description next to primary field
</commit_message>
<xml_diff>
--- a/matlab/documentation/HEDTools User Manual.docx
+++ b/matlab/documentation/HEDTools User Manual.docx
@@ -164,110 +164,63 @@
           <w:r>
             <w:fldChar w:fldCharType="separate"/>
           </w:r>
-          <w:bookmarkStart w:id="0" w:name="_GoBack"/>
-          <w:bookmarkEnd w:id="0"/>
-          <w:r>
-            <w:rPr>
-              <w:rStyle w:val="Hyperlink"/>
-              <w:noProof/>
-            </w:rPr>
-            <w:fldChar w:fldCharType="begin"/>
-          </w:r>
-          <w:r>
-            <w:rPr>
-              <w:rStyle w:val="Hyperlink"/>
-              <w:noProof/>
-            </w:rPr>
-            <w:instrText xml:space="preserve"> </w:instrText>
-          </w:r>
-          <w:r>
-            <w:rPr>
-              <w:noProof/>
-            </w:rPr>
-            <w:instrText>HYPERLINK \l "_Toc461808295"</w:instrText>
-          </w:r>
-          <w:r>
-            <w:rPr>
-              <w:rStyle w:val="Hyperlink"/>
-              <w:noProof/>
-            </w:rPr>
-            <w:instrText xml:space="preserve"> </w:instrText>
-          </w:r>
-          <w:r>
-            <w:rPr>
-              <w:rStyle w:val="Hyperlink"/>
-              <w:noProof/>
-            </w:rPr>
-          </w:r>
-          <w:r>
-            <w:rPr>
-              <w:rStyle w:val="Hyperlink"/>
-              <w:noProof/>
-            </w:rPr>
-            <w:fldChar w:fldCharType="separate"/>
-          </w:r>
-          <w:r>
-            <w:rPr>
-              <w:rStyle w:val="Hyperlink"/>
-              <w:noProof/>
-            </w:rPr>
-            <w:t>Table of Figures</w:t>
-          </w:r>
-          <w:r>
-            <w:rPr>
-              <w:noProof/>
-              <w:webHidden/>
-            </w:rPr>
-            <w:tab/>
-          </w:r>
-          <w:r>
-            <w:rPr>
-              <w:noProof/>
-              <w:webHidden/>
-            </w:rPr>
-            <w:fldChar w:fldCharType="begin"/>
-          </w:r>
-          <w:r>
-            <w:rPr>
-              <w:noProof/>
-              <w:webHidden/>
-            </w:rPr>
-            <w:instrText xml:space="preserve"> PAGEREF _Toc461808295 \h </w:instrText>
-          </w:r>
-          <w:r>
-            <w:rPr>
-              <w:noProof/>
-              <w:webHidden/>
-            </w:rPr>
-          </w:r>
-          <w:r>
-            <w:rPr>
-              <w:noProof/>
-              <w:webHidden/>
-            </w:rPr>
-            <w:fldChar w:fldCharType="separate"/>
-          </w:r>
-          <w:r>
-            <w:rPr>
-              <w:noProof/>
-              <w:webHidden/>
-            </w:rPr>
-            <w:t>3</w:t>
-          </w:r>
-          <w:r>
-            <w:rPr>
-              <w:noProof/>
-              <w:webHidden/>
-            </w:rPr>
-            <w:fldChar w:fldCharType="end"/>
-          </w:r>
-          <w:r>
-            <w:rPr>
-              <w:rStyle w:val="Hyperlink"/>
-              <w:noProof/>
-            </w:rPr>
-            <w:fldChar w:fldCharType="end"/>
-          </w:r>
+          <w:hyperlink w:anchor="_Toc461808295" w:history="1">
+            <w:r>
+              <w:rPr>
+                <w:rStyle w:val="Hyperlink"/>
+                <w:noProof/>
+              </w:rPr>
+              <w:t>Table of Figures</w:t>
+            </w:r>
+            <w:r>
+              <w:rPr>
+                <w:noProof/>
+                <w:webHidden/>
+              </w:rPr>
+              <w:tab/>
+            </w:r>
+            <w:r>
+              <w:rPr>
+                <w:noProof/>
+                <w:webHidden/>
+              </w:rPr>
+              <w:fldChar w:fldCharType="begin"/>
+            </w:r>
+            <w:r>
+              <w:rPr>
+                <w:noProof/>
+                <w:webHidden/>
+              </w:rPr>
+              <w:instrText xml:space="preserve"> PAGEREF _Toc461808295 \h </w:instrText>
+            </w:r>
+            <w:r>
+              <w:rPr>
+                <w:noProof/>
+                <w:webHidden/>
+              </w:rPr>
+            </w:r>
+            <w:r>
+              <w:rPr>
+                <w:noProof/>
+                <w:webHidden/>
+              </w:rPr>
+              <w:fldChar w:fldCharType="separate"/>
+            </w:r>
+            <w:r>
+              <w:rPr>
+                <w:noProof/>
+                <w:webHidden/>
+              </w:rPr>
+              <w:t>3</w:t>
+            </w:r>
+            <w:r>
+              <w:rPr>
+                <w:noProof/>
+                <w:webHidden/>
+              </w:rPr>
+              <w:fldChar w:fldCharType="end"/>
+            </w:r>
+          </w:hyperlink>
         </w:p>
         <w:p>
           <w:pPr>
@@ -2710,14 +2663,14 @@
       <w:pPr>
         <w:pStyle w:val="Heading1"/>
       </w:pPr>
-      <w:bookmarkStart w:id="1" w:name="_Toc461808295"/>
+      <w:bookmarkStart w:id="0" w:name="_Toc461808295"/>
       <w:r>
         <w:t>Table</w:t>
       </w:r>
       <w:r>
         <w:t xml:space="preserve"> of Figures</w:t>
       </w:r>
-      <w:bookmarkEnd w:id="1"/>
+      <w:bookmarkEnd w:id="0"/>
     </w:p>
     <w:p>
       <w:pPr>
@@ -3459,7 +3412,7 @@
           <w:noProof/>
         </w:rPr>
       </w:pPr>
-      <w:bookmarkStart w:id="2" w:name="_Toc461808296"/>
+      <w:bookmarkStart w:id="1" w:name="_Toc461808296"/>
       <w:r>
         <w:lastRenderedPageBreak/>
         <w:t>Table</w:t>
@@ -3467,7 +3420,7 @@
       <w:r>
         <w:t xml:space="preserve"> of Tables</w:t>
       </w:r>
-      <w:bookmarkEnd w:id="2"/>
+      <w:bookmarkEnd w:id="1"/>
     </w:p>
     <w:p>
       <w:pPr>
@@ -4617,7 +4570,7 @@
       <w:pPr>
         <w:pStyle w:val="Heading1"/>
       </w:pPr>
-      <w:bookmarkStart w:id="3" w:name="_Toc461808297"/>
+      <w:bookmarkStart w:id="2" w:name="_Toc461808297"/>
       <w:r>
         <w:t xml:space="preserve">1. </w:t>
       </w:r>
@@ -4627,96 +4580,96 @@
       <w:r>
         <w:t>CTAGGER Tools</w:t>
       </w:r>
+      <w:bookmarkEnd w:id="2"/>
+    </w:p>
+    <w:p>
+      <w:pPr>
+        <w:pStyle w:val="Heading2"/>
+      </w:pPr>
+      <w:bookmarkStart w:id="3" w:name="_Toc461808298"/>
+      <w:r>
+        <w:t xml:space="preserve">1.1 </w:t>
+      </w:r>
+      <w:r>
+        <w:t>Overview</w:t>
+      </w:r>
       <w:bookmarkEnd w:id="3"/>
     </w:p>
     <w:p>
       <w:pPr>
+        <w:jc w:val="both"/>
+      </w:pPr>
+      <w:r>
+        <w:rPr>
+          <w:rFonts w:cs="Times New Roman"/>
+          <w:i/>
+          <w:szCs w:val="24"/>
+        </w:rPr>
+        <w:t xml:space="preserve">HEDTools </w:t>
+      </w:r>
+      <w:r>
+        <w:rPr>
+          <w:rFonts w:cs="Times New Roman"/>
+          <w:szCs w:val="24"/>
+        </w:rPr>
+        <w:t>is an</w:t>
+      </w:r>
+      <w:r>
+        <w:rPr>
+          <w:rFonts w:cs="Times New Roman"/>
+          <w:szCs w:val="24"/>
+        </w:rPr>
+        <w:t xml:space="preserve"> MATLAB</w:t>
+      </w:r>
+      <w:r>
+        <w:rPr>
+          <w:rFonts w:cs="Times New Roman"/>
+          <w:szCs w:val="24"/>
+        </w:rPr>
+        <w:t xml:space="preserve">/Java Toolbox </w:t>
+      </w:r>
+      <w:r>
+        <w:rPr>
+          <w:rFonts w:cs="Times New Roman"/>
+          <w:szCs w:val="24"/>
+        </w:rPr>
+        <w:t>and</w:t>
+      </w:r>
+      <w:r>
+        <w:rPr>
+          <w:rFonts w:cs="Times New Roman"/>
+          <w:szCs w:val="24"/>
+        </w:rPr>
+        <w:t xml:space="preserve"> plugin </w:t>
+      </w:r>
+      <w:r>
+        <w:t>designed to help users annotate and validate events or other data elements using a predefined, but extensible, hierarchically structured annotation language. The input to the system consists of two parts:  a list of items to be annotated or validated and an annotation hierarchy.  In the case of EEG, users annotate the events that occur during an EEG experiment using the HED 2 hierarchical event description language as the vocabulary. Events that have been tagged from a past experiment can be valid</w:t>
+      </w:r>
+      <w:r>
+        <w:t xml:space="preserve">ated to make sure that they </w:t>
+      </w:r>
+      <w:r>
+        <w:t>meet the requirements of HED 3</w:t>
+      </w:r>
+      <w:r>
+        <w:t>.</w:t>
+      </w:r>
+      <w:r>
+        <w:t xml:space="preserve">  </w:t>
+      </w:r>
+    </w:p>
+    <w:p>
+      <w:pPr>
         <w:pStyle w:val="Heading2"/>
       </w:pPr>
-      <w:bookmarkStart w:id="4" w:name="_Toc461808298"/>
-      <w:r>
-        <w:t xml:space="preserve">1.1 </w:t>
-      </w:r>
-      <w:r>
-        <w:t>Overview</w:t>
+      <w:bookmarkStart w:id="4" w:name="_Toc461808299"/>
+      <w:r>
+        <w:t xml:space="preserve">1.2 </w:t>
+      </w:r>
+      <w:r>
+        <w:t>Requirements</w:t>
       </w:r>
       <w:bookmarkEnd w:id="4"/>
-    </w:p>
-    <w:p>
-      <w:pPr>
-        <w:jc w:val="both"/>
-      </w:pPr>
-      <w:r>
-        <w:rPr>
-          <w:rFonts w:cs="Times New Roman"/>
-          <w:i/>
-          <w:szCs w:val="24"/>
-        </w:rPr>
-        <w:t xml:space="preserve">HEDTools </w:t>
-      </w:r>
-      <w:r>
-        <w:rPr>
-          <w:rFonts w:cs="Times New Roman"/>
-          <w:szCs w:val="24"/>
-        </w:rPr>
-        <w:t>is an</w:t>
-      </w:r>
-      <w:r>
-        <w:rPr>
-          <w:rFonts w:cs="Times New Roman"/>
-          <w:szCs w:val="24"/>
-        </w:rPr>
-        <w:t xml:space="preserve"> MATLAB</w:t>
-      </w:r>
-      <w:r>
-        <w:rPr>
-          <w:rFonts w:cs="Times New Roman"/>
-          <w:szCs w:val="24"/>
-        </w:rPr>
-        <w:t xml:space="preserve">/Java Toolbox </w:t>
-      </w:r>
-      <w:r>
-        <w:rPr>
-          <w:rFonts w:cs="Times New Roman"/>
-          <w:szCs w:val="24"/>
-        </w:rPr>
-        <w:t>and</w:t>
-      </w:r>
-      <w:r>
-        <w:rPr>
-          <w:rFonts w:cs="Times New Roman"/>
-          <w:szCs w:val="24"/>
-        </w:rPr>
-        <w:t xml:space="preserve"> plugin </w:t>
-      </w:r>
-      <w:r>
-        <w:t>designed to help users annotate and validate events or other data elements using a predefined, but extensible, hierarchically structured annotation language. The input to the system consists of two parts:  a list of items to be annotated or validated and an annotation hierarchy.  In the case of EEG, users annotate the events that occur during an EEG experiment using the HED 2 hierarchical event description language as the vocabulary. Events that have been tagged from a past experiment can be valid</w:t>
-      </w:r>
-      <w:r>
-        <w:t xml:space="preserve">ated to make sure that they </w:t>
-      </w:r>
-      <w:r>
-        <w:t>meet the requirements of HED 3</w:t>
-      </w:r>
-      <w:r>
-        <w:t>.</w:t>
-      </w:r>
-      <w:r>
-        <w:t xml:space="preserve">  </w:t>
-      </w:r>
-    </w:p>
-    <w:p>
-      <w:pPr>
-        <w:pStyle w:val="Heading2"/>
-      </w:pPr>
-      <w:bookmarkStart w:id="5" w:name="_Toc461808299"/>
-      <w:r>
-        <w:t xml:space="preserve">1.2 </w:t>
-      </w:r>
-      <w:r>
-        <w:t>Requirements</w:t>
-      </w:r>
-      <w:bookmarkEnd w:id="5"/>
     </w:p>
     <w:p>
       <w:pPr>
@@ -4834,28 +4787,69 @@
       <w:pPr>
         <w:pStyle w:val="Heading2"/>
       </w:pPr>
-      <w:bookmarkStart w:id="6" w:name="_Toc461808300"/>
+      <w:bookmarkStart w:id="5" w:name="_Toc461808300"/>
       <w:r>
         <w:t xml:space="preserve">1.3 </w:t>
       </w:r>
       <w:r>
         <w:t>Installation</w:t>
       </w:r>
+      <w:bookmarkEnd w:id="5"/>
+    </w:p>
+    <w:p>
+      <w:pPr>
+        <w:rPr>
+          <w:rFonts w:cs="Times New Roman"/>
+          <w:szCs w:val="24"/>
+        </w:rPr>
+      </w:pPr>
+      <w:r>
+        <w:rPr>
+          <w:rFonts w:cs="Times New Roman"/>
+          <w:szCs w:val="24"/>
+        </w:rPr>
+        <w:t xml:space="preserve">You can run </w:t>
+      </w:r>
+      <w:r>
+        <w:rPr>
+          <w:rFonts w:cs="Times New Roman"/>
+          <w:i/>
+          <w:szCs w:val="24"/>
+        </w:rPr>
+        <w:t>HEDTools</w:t>
+      </w:r>
+      <w:r>
+        <w:rPr>
+          <w:rFonts w:cs="Times New Roman"/>
+          <w:szCs w:val="24"/>
+        </w:rPr>
+        <w:t xml:space="preserve"> as a standalone toolbox or as a plugin for EEGLAB. </w:t>
+      </w:r>
+    </w:p>
+    <w:p>
+      <w:pPr>
+        <w:pStyle w:val="Heading3"/>
+      </w:pPr>
+      <w:bookmarkStart w:id="6" w:name="_Toc461808301"/>
+      <w:r>
+        <w:t>1.3.1 Running with data files that only are .mat files</w:t>
+      </w:r>
       <w:bookmarkEnd w:id="6"/>
     </w:p>
     <w:p>
       <w:pPr>
-        <w:rPr>
-          <w:rFonts w:cs="Times New Roman"/>
-          <w:szCs w:val="24"/>
-        </w:rPr>
-      </w:pPr>
-      <w:r>
-        <w:rPr>
-          <w:rFonts w:cs="Times New Roman"/>
-          <w:szCs w:val="24"/>
-        </w:rPr>
-        <w:t xml:space="preserve">You can run </w:t>
+        <w:jc w:val="both"/>
+        <w:rPr>
+          <w:rFonts w:cs="Times New Roman"/>
+          <w:szCs w:val="24"/>
+        </w:rPr>
+      </w:pPr>
+      <w:r>
+        <w:rPr>
+          <w:rFonts w:cs="Times New Roman"/>
+          <w:szCs w:val="24"/>
+        </w:rPr>
+        <w:t xml:space="preserve">If your data files are </w:t>
       </w:r>
       <w:r>
         <w:rPr>
@@ -4863,6 +4857,21 @@
           <w:i/>
           <w:szCs w:val="24"/>
         </w:rPr>
+        <w:t>.mat</w:t>
+      </w:r>
+      <w:r>
+        <w:rPr>
+          <w:rFonts w:cs="Times New Roman"/>
+          <w:szCs w:val="24"/>
+        </w:rPr>
+        <w:t xml:space="preserve"> files, you can simply unzip the </w:t>
+      </w:r>
+      <w:r>
+        <w:rPr>
+          <w:rFonts w:cs="Times New Roman"/>
+          <w:i/>
+          <w:szCs w:val="24"/>
+        </w:rPr>
         <w:t>HEDTools</w:t>
       </w:r>
       <w:r>
@@ -4870,18 +4879,203 @@
           <w:rFonts w:cs="Times New Roman"/>
           <w:szCs w:val="24"/>
         </w:rPr>
-        <w:t xml:space="preserve"> as a standalone toolbox or as a plugin for EEGLAB. </w:t>
+        <w:t xml:space="preserve"> anywhere you choose</w:t>
+      </w:r>
+      <w:r>
+        <w:rPr>
+          <w:rFonts w:cs="Times New Roman"/>
+          <w:szCs w:val="24"/>
+        </w:rPr>
+        <w:t xml:space="preserve"> and </w:t>
+      </w:r>
+      <w:r>
+        <w:rPr>
+          <w:rFonts w:cs="Times New Roman"/>
+          <w:szCs w:val="24"/>
+        </w:rPr>
+        <w:t>set the current directory to the</w:t>
+      </w:r>
+      <w:r>
+        <w:rPr>
+          <w:rFonts w:cs="Times New Roman"/>
+          <w:szCs w:val="24"/>
+        </w:rPr>
+        <w:t xml:space="preserve"> </w:t>
+      </w:r>
+      <w:r>
+        <w:rPr>
+          <w:rFonts w:cs="Times New Roman"/>
+          <w:i/>
+          <w:szCs w:val="24"/>
+        </w:rPr>
+        <w:t xml:space="preserve">matlab </w:t>
+      </w:r>
+      <w:r>
+        <w:rPr>
+          <w:rFonts w:cs="Times New Roman"/>
+          <w:szCs w:val="24"/>
+        </w:rPr>
+        <w:t>directory</w:t>
+      </w:r>
+      <w:r>
+        <w:rPr>
+          <w:rFonts w:cs="Times New Roman"/>
+          <w:szCs w:val="24"/>
+        </w:rPr>
+        <w:t xml:space="preserve">. Execute the </w:t>
+      </w:r>
+      <w:r>
+        <w:rPr>
+          <w:rFonts w:cs="Times New Roman"/>
+          <w:i/>
+          <w:szCs w:val="24"/>
+        </w:rPr>
+        <w:t>setup</w:t>
+      </w:r>
+      <w:r>
+        <w:rPr>
+          <w:rFonts w:cs="Times New Roman"/>
+          <w:szCs w:val="24"/>
+        </w:rPr>
+        <w:t xml:space="preserve"> script to </w:t>
+      </w:r>
+      <w:r>
+        <w:rPr>
+          <w:rFonts w:cs="Times New Roman"/>
+          <w:szCs w:val="24"/>
+        </w:rPr>
+        <w:t xml:space="preserve">set the paths each time you </w:t>
+      </w:r>
+      <w:r>
+        <w:rPr>
+          <w:rFonts w:cs="Times New Roman"/>
+          <w:szCs w:val="24"/>
+        </w:rPr>
+        <w:t>run</w:t>
+      </w:r>
+      <w:r>
+        <w:rPr>
+          <w:rFonts w:cs="Times New Roman"/>
+          <w:szCs w:val="24"/>
+        </w:rPr>
+        <w:t xml:space="preserve"> MATLAB. Alternatively, you can add the code contained in </w:t>
+      </w:r>
+      <w:r>
+        <w:rPr>
+          <w:rFonts w:cs="Times New Roman"/>
+          <w:i/>
+          <w:szCs w:val="24"/>
+        </w:rPr>
+        <w:t>setup</w:t>
+      </w:r>
+      <w:r>
+        <w:rPr>
+          <w:rFonts w:cs="Times New Roman"/>
+          <w:szCs w:val="24"/>
+        </w:rPr>
+        <w:t xml:space="preserve"> </w:t>
+      </w:r>
+      <w:r>
+        <w:rPr>
+          <w:rFonts w:cs="Times New Roman"/>
+          <w:szCs w:val="24"/>
+        </w:rPr>
+        <w:t xml:space="preserve">to </w:t>
+      </w:r>
+      <w:r>
+        <w:rPr>
+          <w:rFonts w:cs="Times New Roman"/>
+          <w:szCs w:val="24"/>
+        </w:rPr>
+        <w:t>your</w:t>
+      </w:r>
+      <w:r>
+        <w:rPr>
+          <w:rFonts w:cs="Times New Roman"/>
+          <w:szCs w:val="24"/>
+        </w:rPr>
+        <w:t xml:space="preserve"> </w:t>
+      </w:r>
+      <w:r>
+        <w:rPr>
+          <w:rFonts w:cs="Times New Roman"/>
+          <w:i/>
+          <w:szCs w:val="24"/>
+        </w:rPr>
+        <w:t>startup</w:t>
+      </w:r>
+      <w:r>
+        <w:rPr>
+          <w:rFonts w:cs="Times New Roman"/>
+          <w:szCs w:val="24"/>
+        </w:rPr>
+        <w:t xml:space="preserve"> </w:t>
+      </w:r>
+      <w:r>
+        <w:rPr>
+          <w:rFonts w:cs="Times New Roman"/>
+          <w:szCs w:val="24"/>
+        </w:rPr>
+        <w:t xml:space="preserve">script. If you are not using EEGLAB, you can </w:t>
+      </w:r>
+      <w:r>
+        <w:rPr>
+          <w:rFonts w:cs="Times New Roman"/>
+          <w:szCs w:val="24"/>
+        </w:rPr>
+        <w:t xml:space="preserve">comment out the </w:t>
+      </w:r>
+      <w:r>
+        <w:rPr>
+          <w:rFonts w:cs="Times New Roman"/>
+          <w:szCs w:val="24"/>
+        </w:rPr>
+        <w:t>last</w:t>
+      </w:r>
+      <w:r>
+        <w:rPr>
+          <w:rFonts w:cs="Times New Roman"/>
+          <w:szCs w:val="24"/>
+        </w:rPr>
+        <w:t xml:space="preserve"> section of the </w:t>
+      </w:r>
+      <w:r>
+        <w:rPr>
+          <w:rFonts w:cs="Times New Roman"/>
+          <w:i/>
+          <w:szCs w:val="24"/>
+        </w:rPr>
+        <w:t>setup</w:t>
+      </w:r>
+      <w:r>
+        <w:rPr>
+          <w:rFonts w:cs="Times New Roman"/>
+          <w:szCs w:val="24"/>
+        </w:rPr>
+        <w:t xml:space="preserve"> script. </w:t>
       </w:r>
     </w:p>
     <w:p>
       <w:pPr>
         <w:pStyle w:val="Heading3"/>
       </w:pPr>
-      <w:bookmarkStart w:id="7" w:name="_Toc461808301"/>
-      <w:r>
-        <w:t>1.3.1 Running with data files that only are .mat files</w:t>
+      <w:bookmarkStart w:id="7" w:name="_Toc461808302"/>
+      <w:r>
+        <w:t xml:space="preserve">1.3.2 Running with </w:t>
+      </w:r>
+      <w:r>
+        <w:t xml:space="preserve">.set </w:t>
+      </w:r>
+      <w:r>
+        <w:t>data fil</w:t>
+      </w:r>
+      <w:r>
+        <w:t>e types</w:t>
       </w:r>
       <w:bookmarkEnd w:id="7"/>
+      <w:r>
+        <w:t xml:space="preserve"> </w:t>
+      </w:r>
     </w:p>
     <w:p>
       <w:pPr>
@@ -4896,7 +5090,116 @@
           <w:rFonts w:cs="Times New Roman"/>
           <w:szCs w:val="24"/>
         </w:rPr>
-        <w:t xml:space="preserve">If your data files are </w:t>
+        <w:t>If you wish to use EEGLAB,</w:t>
+      </w:r>
+      <w:r>
+        <w:rPr>
+          <w:rFonts w:cs="Times New Roman"/>
+          <w:szCs w:val="24"/>
+        </w:rPr>
+        <w:t xml:space="preserve"> </w:t>
+      </w:r>
+      <w:r>
+        <w:rPr>
+          <w:rFonts w:cs="Times New Roman"/>
+          <w:szCs w:val="24"/>
+        </w:rPr>
+        <w:t>you should follow</w:t>
+      </w:r>
+      <w:r>
+        <w:rPr>
+          <w:rFonts w:cs="Times New Roman"/>
+          <w:szCs w:val="24"/>
+        </w:rPr>
+        <w:t xml:space="preserve"> the directions above</w:t>
+      </w:r>
+      <w:r>
+        <w:rPr>
+          <w:rFonts w:cs="Times New Roman"/>
+          <w:szCs w:val="24"/>
+        </w:rPr>
+        <w:t xml:space="preserve"> without</w:t>
+      </w:r>
+      <w:r>
+        <w:rPr>
+          <w:rFonts w:cs="Times New Roman"/>
+          <w:szCs w:val="24"/>
+        </w:rPr>
+        <w:t xml:space="preserve"> commenting out the </w:t>
+      </w:r>
+      <w:r>
+        <w:rPr>
+          <w:rFonts w:cs="Times New Roman"/>
+          <w:szCs w:val="24"/>
+        </w:rPr>
+        <w:t>last</w:t>
+      </w:r>
+      <w:r>
+        <w:rPr>
+          <w:rFonts w:cs="Times New Roman"/>
+          <w:szCs w:val="24"/>
+        </w:rPr>
+        <w:t xml:space="preserve"> section of </w:t>
+      </w:r>
+      <w:r>
+        <w:rPr>
+          <w:rFonts w:cs="Times New Roman"/>
+          <w:szCs w:val="24"/>
+        </w:rPr>
+        <w:t xml:space="preserve">the </w:t>
+      </w:r>
+      <w:r>
+        <w:rPr>
+          <w:rFonts w:ascii="Courier New" w:hAnsi="Courier New" w:cs="Courier New"/>
+          <w:szCs w:val="24"/>
+        </w:rPr>
+        <w:t>setup</w:t>
+      </w:r>
+      <w:r>
+        <w:rPr>
+          <w:rFonts w:cs="Times New Roman"/>
+          <w:szCs w:val="24"/>
+        </w:rPr>
+        <w:t xml:space="preserve"> script.</w:t>
+      </w:r>
+      <w:r>
+        <w:rPr>
+          <w:rFonts w:cs="Times New Roman"/>
+          <w:szCs w:val="24"/>
+        </w:rPr>
+        <w:t xml:space="preserve"> </w:t>
+      </w:r>
+    </w:p>
+    <w:p>
+      <w:pPr>
+        <w:pStyle w:val="Heading3"/>
+      </w:pPr>
+      <w:bookmarkStart w:id="8" w:name="_Toc461808303"/>
+      <w:r>
+        <w:t>1.3.</w:t>
+      </w:r>
+      <w:r>
+        <w:t>3</w:t>
+      </w:r>
+      <w:r>
+        <w:t xml:space="preserve"> Running as a plugin to EEGLAB</w:t>
+      </w:r>
+      <w:bookmarkEnd w:id="8"/>
+    </w:p>
+    <w:p>
+      <w:pPr>
+        <w:jc w:val="both"/>
+        <w:rPr>
+          <w:rFonts w:cs="Times New Roman"/>
+          <w:szCs w:val="24"/>
+        </w:rPr>
+      </w:pPr>
+      <w:r>
+        <w:rPr>
+          <w:rFonts w:cs="Times New Roman"/>
+          <w:szCs w:val="24"/>
+        </w:rPr>
+        <w:t xml:space="preserve">To use the </w:t>
       </w:r>
       <w:r>
         <w:rPr>
@@ -4904,14 +5207,14 @@
           <w:i/>
           <w:szCs w:val="24"/>
         </w:rPr>
-        <w:t>.mat</w:t>
-      </w:r>
-      <w:r>
-        <w:rPr>
-          <w:rFonts w:cs="Times New Roman"/>
-          <w:szCs w:val="24"/>
-        </w:rPr>
-        <w:t xml:space="preserve"> files, you can simply unzip the </w:t>
+        <w:t>HEDTools</w:t>
+      </w:r>
+      <w:r>
+        <w:rPr>
+          <w:rFonts w:cs="Times New Roman"/>
+          <w:szCs w:val="24"/>
+        </w:rPr>
+        <w:t xml:space="preserve"> unzip </w:t>
       </w:r>
       <w:r>
         <w:rPr>
@@ -4919,32 +5222,145 @@
           <w:i/>
           <w:szCs w:val="24"/>
         </w:rPr>
-        <w:t>HEDTools</w:t>
-      </w:r>
-      <w:r>
-        <w:rPr>
-          <w:rFonts w:cs="Times New Roman"/>
-          <w:szCs w:val="24"/>
-        </w:rPr>
-        <w:t xml:space="preserve"> anywhere you choose</w:t>
-      </w:r>
-      <w:r>
-        <w:rPr>
-          <w:rFonts w:cs="Times New Roman"/>
-          <w:szCs w:val="24"/>
-        </w:rPr>
-        <w:t xml:space="preserve"> and </w:t>
-      </w:r>
-      <w:r>
-        <w:rPr>
-          <w:rFonts w:cs="Times New Roman"/>
-          <w:szCs w:val="24"/>
-        </w:rPr>
-        <w:t>set the current directory to the</w:t>
-      </w:r>
-      <w:r>
-        <w:rPr>
-          <w:rFonts w:cs="Times New Roman"/>
+        <w:t xml:space="preserve">HEDTools1.0.0.zip </w:t>
+      </w:r>
+      <w:r>
+        <w:rPr>
+          <w:rFonts w:cs="Times New Roman"/>
+          <w:szCs w:val="24"/>
+        </w:rPr>
+        <w:t xml:space="preserve">under the </w:t>
+      </w:r>
+      <w:r>
+        <w:rPr>
+          <w:rFonts w:cs="Times New Roman"/>
+          <w:i/>
+          <w:szCs w:val="24"/>
+        </w:rPr>
+        <w:t>EEGLABPlugin</w:t>
+      </w:r>
+      <w:r>
+        <w:rPr>
+          <w:rFonts w:cs="Times New Roman"/>
+          <w:szCs w:val="24"/>
+        </w:rPr>
+        <w:t xml:space="preserve"> directory so that the </w:t>
+      </w:r>
+      <w:r>
+        <w:rPr>
+          <w:rFonts w:cs="Times New Roman"/>
+          <w:i/>
+          <w:szCs w:val="24"/>
+        </w:rPr>
+        <w:t>HEDTools1.0.0</w:t>
+      </w:r>
+      <w:r>
+        <w:rPr>
+          <w:rFonts w:cs="Times New Roman"/>
+          <w:szCs w:val="24"/>
+        </w:rPr>
+        <w:t xml:space="preserve"> directory is directly under the EEGLAB </w:t>
+      </w:r>
+      <w:r>
+        <w:rPr>
+          <w:rFonts w:cs="Times New Roman"/>
+          <w:i/>
+          <w:szCs w:val="24"/>
+        </w:rPr>
+        <w:t>plugins</w:t>
+      </w:r>
+      <w:r>
+        <w:rPr>
+          <w:rFonts w:cs="Times New Roman"/>
+          <w:szCs w:val="24"/>
+        </w:rPr>
+        <w:t xml:space="preserve"> directory.  When you run EEGLAB, the paths will automatically be set up. </w:t>
+      </w:r>
+      <w:r>
+        <w:rPr>
+          <w:rFonts w:cs="Times New Roman"/>
+          <w:szCs w:val="24"/>
+        </w:rPr>
+        <w:t xml:space="preserve">You will not need to use any of the code from the </w:t>
+      </w:r>
+      <w:r>
+        <w:rPr>
+          <w:rFonts w:cs="Times New Roman"/>
+          <w:i/>
+          <w:szCs w:val="24"/>
+        </w:rPr>
+        <w:t xml:space="preserve">matlab </w:t>
+      </w:r>
+      <w:r>
+        <w:rPr>
+          <w:rFonts w:cs="Times New Roman"/>
+          <w:szCs w:val="24"/>
+        </w:rPr>
+        <w:t xml:space="preserve">directory. </w:t>
+      </w:r>
+      <w:r>
+        <w:rPr>
+          <w:rFonts w:cs="Times New Roman"/>
+          <w:szCs w:val="24"/>
+        </w:rPr>
+        <w:t xml:space="preserve">There is a completely </w:t>
+      </w:r>
+      <w:r>
+        <w:rPr>
+          <w:rFonts w:cs="Times New Roman"/>
+          <w:szCs w:val="24"/>
+        </w:rPr>
+        <w:t>separate</w:t>
+      </w:r>
+      <w:r>
+        <w:rPr>
+          <w:rFonts w:cs="Times New Roman"/>
+          <w:szCs w:val="24"/>
+        </w:rPr>
+        <w:t xml:space="preserve"> user manual that is dedicated to using the </w:t>
+      </w:r>
+      <w:r>
+        <w:rPr>
+          <w:rFonts w:cs="Times New Roman"/>
+          <w:i/>
+          <w:szCs w:val="24"/>
+        </w:rPr>
+        <w:t xml:space="preserve">HEDTools </w:t>
+      </w:r>
+      <w:r>
+        <w:rPr>
+          <w:rFonts w:cs="Times New Roman"/>
+          <w:szCs w:val="24"/>
+        </w:rPr>
+        <w:t xml:space="preserve">as a plugin which can be found in the </w:t>
+      </w:r>
+      <w:r>
+        <w:rPr>
+          <w:rFonts w:cs="Times New Roman"/>
+          <w:i/>
+          <w:szCs w:val="24"/>
+        </w:rPr>
+        <w:t xml:space="preserve">documentation </w:t>
+      </w:r>
+      <w:r>
+        <w:rPr>
+          <w:rFonts w:cs="Times New Roman"/>
+          <w:szCs w:val="24"/>
+        </w:rPr>
+        <w:t xml:space="preserve">directory under </w:t>
+      </w:r>
+      <w:r>
+        <w:rPr>
+          <w:rFonts w:cs="Times New Roman"/>
+          <w:i/>
+          <w:szCs w:val="24"/>
+        </w:rPr>
+        <w:t>HEDTools1.0.0.</w:t>
+      </w:r>
+      <w:r>
+        <w:rPr>
+          <w:rFonts w:cs="Times New Roman"/>
+          <w:i/>
           <w:szCs w:val="24"/>
         </w:rPr>
         <w:t xml:space="preserve"> </w:t>
@@ -4952,492 +5368,29 @@
       <w:r>
         <w:rPr>
           <w:rFonts w:cs="Times New Roman"/>
-          <w:i/>
-          <w:szCs w:val="24"/>
-        </w:rPr>
-        <w:t xml:space="preserve">matlab </w:t>
-      </w:r>
-      <w:r>
-        <w:rPr>
-          <w:rFonts w:cs="Times New Roman"/>
-          <w:szCs w:val="24"/>
-        </w:rPr>
-        <w:t>directory</w:t>
-      </w:r>
-      <w:r>
-        <w:rPr>
-          <w:rFonts w:cs="Times New Roman"/>
-          <w:szCs w:val="24"/>
-        </w:rPr>
-        <w:t xml:space="preserve">. Execute the </w:t>
-      </w:r>
-      <w:r>
-        <w:rPr>
-          <w:rFonts w:cs="Times New Roman"/>
-          <w:i/>
-          <w:szCs w:val="24"/>
-        </w:rPr>
-        <w:t>setup</w:t>
-      </w:r>
-      <w:r>
-        <w:rPr>
-          <w:rFonts w:cs="Times New Roman"/>
-          <w:szCs w:val="24"/>
-        </w:rPr>
-        <w:t xml:space="preserve"> script to </w:t>
-      </w:r>
-      <w:r>
-        <w:rPr>
-          <w:rFonts w:cs="Times New Roman"/>
-          <w:szCs w:val="24"/>
-        </w:rPr>
-        <w:t xml:space="preserve">set the paths each time you </w:t>
-      </w:r>
-      <w:r>
-        <w:rPr>
-          <w:rFonts w:cs="Times New Roman"/>
-          <w:szCs w:val="24"/>
-        </w:rPr>
-        <w:t>run</w:t>
-      </w:r>
-      <w:r>
-        <w:rPr>
-          <w:rFonts w:cs="Times New Roman"/>
-          <w:szCs w:val="24"/>
-        </w:rPr>
-        <w:t xml:space="preserve"> MATLAB. Alternatively, you can add the code contained in </w:t>
-      </w:r>
-      <w:r>
-        <w:rPr>
-          <w:rFonts w:cs="Times New Roman"/>
-          <w:i/>
-          <w:szCs w:val="24"/>
-        </w:rPr>
-        <w:t>setup</w:t>
-      </w:r>
-      <w:r>
-        <w:rPr>
-          <w:rFonts w:cs="Times New Roman"/>
-          <w:szCs w:val="24"/>
-        </w:rPr>
-        <w:t xml:space="preserve"> </w:t>
-      </w:r>
-      <w:r>
-        <w:rPr>
-          <w:rFonts w:cs="Times New Roman"/>
-          <w:szCs w:val="24"/>
-        </w:rPr>
-        <w:t xml:space="preserve">to </w:t>
-      </w:r>
-      <w:r>
-        <w:rPr>
-          <w:rFonts w:cs="Times New Roman"/>
-          <w:szCs w:val="24"/>
-        </w:rPr>
-        <w:t>your</w:t>
-      </w:r>
-      <w:r>
-        <w:rPr>
-          <w:rFonts w:cs="Times New Roman"/>
-          <w:szCs w:val="24"/>
-        </w:rPr>
-        <w:t xml:space="preserve"> </w:t>
-      </w:r>
-      <w:r>
-        <w:rPr>
-          <w:rFonts w:cs="Times New Roman"/>
-          <w:i/>
-          <w:szCs w:val="24"/>
-        </w:rPr>
-        <w:t>startup</w:t>
-      </w:r>
-      <w:r>
-        <w:rPr>
-          <w:rFonts w:cs="Times New Roman"/>
-          <w:szCs w:val="24"/>
-        </w:rPr>
-        <w:t xml:space="preserve"> </w:t>
-      </w:r>
-      <w:r>
-        <w:rPr>
-          <w:rFonts w:cs="Times New Roman"/>
-          <w:szCs w:val="24"/>
-        </w:rPr>
-        <w:t xml:space="preserve">script. If you are not using EEGLAB, you can </w:t>
-      </w:r>
-      <w:r>
-        <w:rPr>
-          <w:rFonts w:cs="Times New Roman"/>
-          <w:szCs w:val="24"/>
-        </w:rPr>
-        <w:t xml:space="preserve">comment out the </w:t>
-      </w:r>
-      <w:r>
-        <w:rPr>
-          <w:rFonts w:cs="Times New Roman"/>
-          <w:szCs w:val="24"/>
-        </w:rPr>
-        <w:t>last</w:t>
-      </w:r>
-      <w:r>
-        <w:rPr>
-          <w:rFonts w:cs="Times New Roman"/>
-          <w:szCs w:val="24"/>
-        </w:rPr>
-        <w:t xml:space="preserve"> section of the </w:t>
-      </w:r>
-      <w:r>
-        <w:rPr>
-          <w:rFonts w:cs="Times New Roman"/>
-          <w:i/>
-          <w:szCs w:val="24"/>
-        </w:rPr>
-        <w:t>setup</w:t>
-      </w:r>
-      <w:r>
-        <w:rPr>
-          <w:rFonts w:cs="Times New Roman"/>
-          <w:szCs w:val="24"/>
-        </w:rPr>
-        <w:t xml:space="preserve"> script. </w:t>
-      </w:r>
-    </w:p>
-    <w:p>
-      <w:pPr>
-        <w:pStyle w:val="Heading3"/>
-      </w:pPr>
-      <w:bookmarkStart w:id="8" w:name="_Toc461808302"/>
-      <w:r>
-        <w:t xml:space="preserve">1.3.2 Running with </w:t>
-      </w:r>
-      <w:r>
-        <w:t xml:space="preserve">.set </w:t>
-      </w:r>
-      <w:r>
-        <w:t>data fil</w:t>
-      </w:r>
-      <w:r>
-        <w:t>e types</w:t>
-      </w:r>
-      <w:bookmarkEnd w:id="8"/>
-      <w:r>
-        <w:t xml:space="preserve"> </w:t>
-      </w:r>
-    </w:p>
-    <w:p>
-      <w:pPr>
-        <w:jc w:val="both"/>
-        <w:rPr>
-          <w:rFonts w:cs="Times New Roman"/>
-          <w:szCs w:val="24"/>
-        </w:rPr>
-      </w:pPr>
-      <w:r>
-        <w:rPr>
-          <w:rFonts w:cs="Times New Roman"/>
-          <w:szCs w:val="24"/>
-        </w:rPr>
-        <w:t>If you wish to use EEGLAB,</w:t>
-      </w:r>
-      <w:r>
-        <w:rPr>
-          <w:rFonts w:cs="Times New Roman"/>
-          <w:szCs w:val="24"/>
-        </w:rPr>
-        <w:t xml:space="preserve"> </w:t>
-      </w:r>
-      <w:r>
-        <w:rPr>
-          <w:rFonts w:cs="Times New Roman"/>
-          <w:szCs w:val="24"/>
-        </w:rPr>
-        <w:t>you should follow</w:t>
-      </w:r>
-      <w:r>
-        <w:rPr>
-          <w:rFonts w:cs="Times New Roman"/>
-          <w:szCs w:val="24"/>
-        </w:rPr>
-        <w:t xml:space="preserve"> the directions above</w:t>
-      </w:r>
-      <w:r>
-        <w:rPr>
-          <w:rFonts w:cs="Times New Roman"/>
-          <w:szCs w:val="24"/>
-        </w:rPr>
-        <w:t xml:space="preserve"> without</w:t>
-      </w:r>
-      <w:r>
-        <w:rPr>
-          <w:rFonts w:cs="Times New Roman"/>
-          <w:szCs w:val="24"/>
-        </w:rPr>
-        <w:t xml:space="preserve"> commenting out the </w:t>
-      </w:r>
-      <w:r>
-        <w:rPr>
-          <w:rFonts w:cs="Times New Roman"/>
-          <w:szCs w:val="24"/>
-        </w:rPr>
-        <w:t>last</w:t>
-      </w:r>
-      <w:r>
-        <w:rPr>
-          <w:rFonts w:cs="Times New Roman"/>
-          <w:szCs w:val="24"/>
-        </w:rPr>
-        <w:t xml:space="preserve"> section of </w:t>
-      </w:r>
-      <w:r>
-        <w:rPr>
-          <w:rFonts w:cs="Times New Roman"/>
-          <w:szCs w:val="24"/>
-        </w:rPr>
-        <w:t xml:space="preserve">the </w:t>
-      </w:r>
-      <w:r>
-        <w:rPr>
-          <w:rFonts w:ascii="Courier New" w:hAnsi="Courier New" w:cs="Courier New"/>
-          <w:szCs w:val="24"/>
-        </w:rPr>
-        <w:t>setup</w:t>
-      </w:r>
-      <w:r>
-        <w:rPr>
-          <w:rFonts w:cs="Times New Roman"/>
-          <w:szCs w:val="24"/>
-        </w:rPr>
-        <w:t xml:space="preserve"> script.</w:t>
-      </w:r>
-      <w:r>
-        <w:rPr>
-          <w:rFonts w:cs="Times New Roman"/>
-          <w:szCs w:val="24"/>
-        </w:rPr>
-        <w:t xml:space="preserve"> </w:t>
-      </w:r>
-    </w:p>
-    <w:p>
-      <w:pPr>
-        <w:pStyle w:val="Heading3"/>
-      </w:pPr>
-      <w:bookmarkStart w:id="9" w:name="_Toc461808303"/>
-      <w:r>
-        <w:t>1.3.</w:t>
-      </w:r>
-      <w:r>
-        <w:t>3</w:t>
-      </w:r>
-      <w:r>
-        <w:t xml:space="preserve"> Running as a plugin to EEGLAB</w:t>
+          <w:szCs w:val="24"/>
+        </w:rPr>
+        <w:t xml:space="preserve">Please refer to that one before proceeding. </w:t>
+      </w:r>
+    </w:p>
+    <w:p>
+      <w:pPr>
+        <w:pStyle w:val="Heading2"/>
+      </w:pPr>
+      <w:bookmarkStart w:id="9" w:name="_Toc461808304"/>
+      <w:r>
+        <w:t>1.</w:t>
+      </w:r>
+      <w:r>
+        <w:t xml:space="preserve">4 </w:t>
+      </w:r>
+      <w:r>
+        <w:t>C</w:t>
+      </w:r>
+      <w:r>
+        <w:t>ommunity tagging database</w:t>
       </w:r>
       <w:bookmarkEnd w:id="9"/>
-    </w:p>
-    <w:p>
-      <w:pPr>
-        <w:jc w:val="both"/>
-        <w:rPr>
-          <w:rFonts w:cs="Times New Roman"/>
-          <w:szCs w:val="24"/>
-        </w:rPr>
-      </w:pPr>
-      <w:r>
-        <w:rPr>
-          <w:rFonts w:cs="Times New Roman"/>
-          <w:szCs w:val="24"/>
-        </w:rPr>
-        <w:t xml:space="preserve">To use the </w:t>
-      </w:r>
-      <w:r>
-        <w:rPr>
-          <w:rFonts w:cs="Times New Roman"/>
-          <w:i/>
-          <w:szCs w:val="24"/>
-        </w:rPr>
-        <w:t>HEDTools</w:t>
-      </w:r>
-      <w:r>
-        <w:rPr>
-          <w:rFonts w:cs="Times New Roman"/>
-          <w:szCs w:val="24"/>
-        </w:rPr>
-        <w:t xml:space="preserve"> unzip </w:t>
-      </w:r>
-      <w:r>
-        <w:rPr>
-          <w:rFonts w:cs="Times New Roman"/>
-          <w:i/>
-          <w:szCs w:val="24"/>
-        </w:rPr>
-        <w:t xml:space="preserve">HEDTools1.0.0.zip </w:t>
-      </w:r>
-      <w:r>
-        <w:rPr>
-          <w:rFonts w:cs="Times New Roman"/>
-          <w:szCs w:val="24"/>
-        </w:rPr>
-        <w:t xml:space="preserve">under the </w:t>
-      </w:r>
-      <w:r>
-        <w:rPr>
-          <w:rFonts w:cs="Times New Roman"/>
-          <w:i/>
-          <w:szCs w:val="24"/>
-        </w:rPr>
-        <w:t>EEGLABPlugin</w:t>
-      </w:r>
-      <w:r>
-        <w:rPr>
-          <w:rFonts w:cs="Times New Roman"/>
-          <w:szCs w:val="24"/>
-        </w:rPr>
-        <w:t xml:space="preserve"> directory so that the </w:t>
-      </w:r>
-      <w:r>
-        <w:rPr>
-          <w:rFonts w:cs="Times New Roman"/>
-          <w:i/>
-          <w:szCs w:val="24"/>
-        </w:rPr>
-        <w:t>HEDTools1.0.0</w:t>
-      </w:r>
-      <w:r>
-        <w:rPr>
-          <w:rFonts w:cs="Times New Roman"/>
-          <w:szCs w:val="24"/>
-        </w:rPr>
-        <w:t xml:space="preserve"> directory is directly under the EEGLAB </w:t>
-      </w:r>
-      <w:r>
-        <w:rPr>
-          <w:rFonts w:cs="Times New Roman"/>
-          <w:i/>
-          <w:szCs w:val="24"/>
-        </w:rPr>
-        <w:t>plugins</w:t>
-      </w:r>
-      <w:r>
-        <w:rPr>
-          <w:rFonts w:cs="Times New Roman"/>
-          <w:szCs w:val="24"/>
-        </w:rPr>
-        <w:t xml:space="preserve"> directory.  When you run EEGLAB, the paths will automatically be set up. </w:t>
-      </w:r>
-      <w:r>
-        <w:rPr>
-          <w:rFonts w:cs="Times New Roman"/>
-          <w:szCs w:val="24"/>
-        </w:rPr>
-        <w:t xml:space="preserve">You will not need to use any of the code from the </w:t>
-      </w:r>
-      <w:r>
-        <w:rPr>
-          <w:rFonts w:cs="Times New Roman"/>
-          <w:i/>
-          <w:szCs w:val="24"/>
-        </w:rPr>
-        <w:t xml:space="preserve">matlab </w:t>
-      </w:r>
-      <w:r>
-        <w:rPr>
-          <w:rFonts w:cs="Times New Roman"/>
-          <w:szCs w:val="24"/>
-        </w:rPr>
-        <w:t xml:space="preserve">directory. </w:t>
-      </w:r>
-      <w:r>
-        <w:rPr>
-          <w:rFonts w:cs="Times New Roman"/>
-          <w:szCs w:val="24"/>
-        </w:rPr>
-        <w:t xml:space="preserve">There is a completely </w:t>
-      </w:r>
-      <w:r>
-        <w:rPr>
-          <w:rFonts w:cs="Times New Roman"/>
-          <w:szCs w:val="24"/>
-        </w:rPr>
-        <w:t>separate</w:t>
-      </w:r>
-      <w:r>
-        <w:rPr>
-          <w:rFonts w:cs="Times New Roman"/>
-          <w:szCs w:val="24"/>
-        </w:rPr>
-        <w:t xml:space="preserve"> user manual that is dedicated to using the </w:t>
-      </w:r>
-      <w:r>
-        <w:rPr>
-          <w:rFonts w:cs="Times New Roman"/>
-          <w:i/>
-          <w:szCs w:val="24"/>
-        </w:rPr>
-        <w:t xml:space="preserve">HEDTools </w:t>
-      </w:r>
-      <w:r>
-        <w:rPr>
-          <w:rFonts w:cs="Times New Roman"/>
-          <w:szCs w:val="24"/>
-        </w:rPr>
-        <w:t xml:space="preserve">as a plugin which can be found in the </w:t>
-      </w:r>
-      <w:r>
-        <w:rPr>
-          <w:rFonts w:cs="Times New Roman"/>
-          <w:i/>
-          <w:szCs w:val="24"/>
-        </w:rPr>
-        <w:t xml:space="preserve">documentation </w:t>
-      </w:r>
-      <w:r>
-        <w:rPr>
-          <w:rFonts w:cs="Times New Roman"/>
-          <w:szCs w:val="24"/>
-        </w:rPr>
-        <w:t xml:space="preserve">directory under </w:t>
-      </w:r>
-      <w:r>
-        <w:rPr>
-          <w:rFonts w:cs="Times New Roman"/>
-          <w:i/>
-          <w:szCs w:val="24"/>
-        </w:rPr>
-        <w:t>HEDTools1.0.0.</w:t>
-      </w:r>
-      <w:r>
-        <w:rPr>
-          <w:rFonts w:cs="Times New Roman"/>
-          <w:i/>
-          <w:szCs w:val="24"/>
-        </w:rPr>
-        <w:t xml:space="preserve"> </w:t>
-      </w:r>
-      <w:r>
-        <w:rPr>
-          <w:rFonts w:cs="Times New Roman"/>
-          <w:szCs w:val="24"/>
-        </w:rPr>
-        <w:t xml:space="preserve">Please refer to that one before proceeding. </w:t>
-      </w:r>
-    </w:p>
-    <w:p>
-      <w:pPr>
-        <w:pStyle w:val="Heading2"/>
-      </w:pPr>
-      <w:bookmarkStart w:id="10" w:name="_Toc461808304"/>
-      <w:r>
-        <w:t>1.</w:t>
-      </w:r>
-      <w:r>
-        <w:t xml:space="preserve">4 </w:t>
-      </w:r>
-      <w:r>
-        <w:t>C</w:t>
-      </w:r>
-      <w:r>
-        <w:t>ommunity tagging database</w:t>
-      </w:r>
-      <w:bookmarkEnd w:id="10"/>
     </w:p>
     <w:p>
       <w:pPr>
@@ -5619,30 +5572,30 @@
       <w:pPr>
         <w:pStyle w:val="Heading1"/>
       </w:pPr>
-      <w:bookmarkStart w:id="11" w:name="_Toc461808305"/>
+      <w:bookmarkStart w:id="10" w:name="_Toc461808305"/>
       <w:r>
         <w:t>2. Tagging Data</w:t>
       </w:r>
+      <w:bookmarkEnd w:id="10"/>
+    </w:p>
+    <w:p>
+      <w:pPr>
+        <w:pStyle w:val="Heading2"/>
+      </w:pPr>
+      <w:bookmarkStart w:id="11" w:name="_Toc461808306"/>
+      <w:r>
+        <w:t>2.</w:t>
+      </w:r>
+      <w:r>
+        <w:t>1</w:t>
+      </w:r>
+      <w:r>
+        <w:t xml:space="preserve"> </w:t>
+      </w:r>
+      <w:r>
+        <w:t>Tagging a single dataset</w:t>
+      </w:r>
       <w:bookmarkEnd w:id="11"/>
-    </w:p>
-    <w:p>
-      <w:pPr>
-        <w:pStyle w:val="Heading2"/>
-      </w:pPr>
-      <w:bookmarkStart w:id="12" w:name="_Toc461808306"/>
-      <w:r>
-        <w:t>2.</w:t>
-      </w:r>
-      <w:r>
-        <w:t>1</w:t>
-      </w:r>
-      <w:r>
-        <w:t xml:space="preserve"> </w:t>
-      </w:r>
-      <w:r>
-        <w:t>Tagging a single dataset</w:t>
-      </w:r>
-      <w:bookmarkEnd w:id="12"/>
     </w:p>
     <w:p>
       <w:pPr>
@@ -6765,8 +6718,8 @@
         </w:rPr>
         <w:lastRenderedPageBreak/>
         <w:drawing>
-          <wp:inline distT="0" distB="0" distL="0" distR="0" wp14:anchorId="00B3B2B4" wp14:editId="0B2ECE72">
-            <wp:extent cx="5115814" cy="4212587"/>
+          <wp:inline distT="0" distB="0" distL="0" distR="0" wp14:anchorId="00B3B2B4" wp14:editId="41473D24">
+            <wp:extent cx="5115813" cy="4212587"/>
             <wp:effectExtent l="0" t="0" r="8890" b="0"/>
             <wp:docPr id="5" name="Picture 5"/>
             <wp:cNvGraphicFramePr>
@@ -6794,7 +6747,7 @@
                   <pic:spPr>
                     <a:xfrm>
                       <a:off x="0" y="0"/>
-                      <a:ext cx="5115814" cy="4212587"/>
+                      <a:ext cx="5115813" cy="4212587"/>
                     </a:xfrm>
                     <a:prstGeom prst="rect">
                       <a:avLst/>
@@ -6806,6 +6759,8 @@
           </wp:inline>
         </w:drawing>
       </w:r>
+      <w:bookmarkStart w:id="12" w:name="_GoBack"/>
+      <w:bookmarkEnd w:id="12"/>
     </w:p>
     <w:p>
       <w:pPr>
@@ -6816,27 +6771,14 @@
       <w:r>
         <w:t xml:space="preserve">Figure </w:t>
       </w:r>
-      <w:r>
-        <w:fldChar w:fldCharType="begin"/>
-      </w:r>
-      <w:r>
-        <w:instrText xml:space="preserve"> SEQ Figure \* ARABIC </w:instrText>
-      </w:r>
-      <w:r>
-        <w:fldChar w:fldCharType="separate"/>
-      </w:r>
-      <w:r>
-        <w:rPr>
-          <w:noProof/>
-        </w:rPr>
-        <w:t>1</w:t>
-      </w:r>
-      <w:r>
-        <w:rPr>
-          <w:noProof/>
-        </w:rPr>
-        <w:fldChar w:fldCharType="end"/>
-      </w:r>
+      <w:fldSimple w:instr=" SEQ Figure \* ARABIC ">
+        <w:r>
+          <w:rPr>
+            <w:noProof/>
+          </w:rPr>
+          <w:t>1</w:t>
+        </w:r>
+      </w:fldSimple>
       <w:r>
         <w:t xml:space="preserve">. </w:t>
       </w:r>
@@ -7110,27 +7052,14 @@
       <w:r>
         <w:t xml:space="preserve">Figure </w:t>
       </w:r>
-      <w:r>
-        <w:fldChar w:fldCharType="begin"/>
-      </w:r>
-      <w:r>
-        <w:instrText xml:space="preserve"> SEQ Figure \* ARABIC </w:instrText>
-      </w:r>
-      <w:r>
-        <w:fldChar w:fldCharType="separate"/>
-      </w:r>
-      <w:r>
-        <w:rPr>
-          <w:noProof/>
-        </w:rPr>
-        <w:t>2</w:t>
-      </w:r>
-      <w:r>
-        <w:rPr>
-          <w:noProof/>
-        </w:rPr>
-        <w:fldChar w:fldCharType="end"/>
-      </w:r>
+      <w:fldSimple w:instr=" SEQ Figure \* ARABIC ">
+        <w:r>
+          <w:rPr>
+            <w:noProof/>
+          </w:rPr>
+          <w:t>2</w:t>
+        </w:r>
+      </w:fldSimple>
       <w:r>
         <w:t xml:space="preserve">. </w:t>
       </w:r>
@@ -7647,27 +7576,14 @@
       <w:r>
         <w:t xml:space="preserve">Figure </w:t>
       </w:r>
-      <w:r>
-        <w:fldChar w:fldCharType="begin"/>
-      </w:r>
-      <w:r>
-        <w:instrText xml:space="preserve"> SEQ Figure \* ARABIC </w:instrText>
-      </w:r>
-      <w:r>
-        <w:fldChar w:fldCharType="separate"/>
-      </w:r>
-      <w:r>
-        <w:rPr>
-          <w:noProof/>
-        </w:rPr>
-        <w:t>3</w:t>
-      </w:r>
-      <w:r>
-        <w:rPr>
-          <w:noProof/>
-        </w:rPr>
-        <w:fldChar w:fldCharType="end"/>
-      </w:r>
+      <w:fldSimple w:instr=" SEQ Figure \* ARABIC ">
+        <w:r>
+          <w:rPr>
+            <w:noProof/>
+          </w:rPr>
+          <w:t>3</w:t>
+        </w:r>
+      </w:fldSimple>
       <w:r>
         <w:t xml:space="preserve">. </w:t>
       </w:r>
@@ -8417,27 +8333,14 @@
       <w:r>
         <w:t xml:space="preserve">Table </w:t>
       </w:r>
-      <w:r>
-        <w:fldChar w:fldCharType="begin"/>
-      </w:r>
-      <w:r>
-        <w:instrText xml:space="preserve"> SEQ Table \* ARABIC </w:instrText>
-      </w:r>
-      <w:r>
-        <w:fldChar w:fldCharType="separate"/>
-      </w:r>
-      <w:r>
-        <w:rPr>
-          <w:noProof/>
-        </w:rPr>
-        <w:t>1</w:t>
-      </w:r>
-      <w:r>
-        <w:rPr>
-          <w:noProof/>
-        </w:rPr>
-        <w:fldChar w:fldCharType="end"/>
-      </w:r>
+      <w:fldSimple w:instr=" SEQ Table \* ARABIC ">
+        <w:r>
+          <w:rPr>
+            <w:noProof/>
+          </w:rPr>
+          <w:t>1</w:t>
+        </w:r>
+      </w:fldSimple>
       <w:r>
         <w:t xml:space="preserve">. </w:t>
       </w:r>
@@ -11484,27 +11387,14 @@
       <w:r>
         <w:t xml:space="preserve">Table </w:t>
       </w:r>
-      <w:r>
-        <w:fldChar w:fldCharType="begin"/>
-      </w:r>
-      <w:r>
-        <w:instrText xml:space="preserve"> SEQ Table \* ARABIC </w:instrText>
-      </w:r>
-      <w:r>
-        <w:fldChar w:fldCharType="separate"/>
-      </w:r>
-      <w:r>
-        <w:rPr>
-          <w:noProof/>
-        </w:rPr>
-        <w:t>2</w:t>
-      </w:r>
-      <w:r>
-        <w:rPr>
-          <w:noProof/>
-        </w:rPr>
-        <w:fldChar w:fldCharType="end"/>
-      </w:r>
+      <w:fldSimple w:instr=" SEQ Table \* ARABIC ">
+        <w:r>
+          <w:rPr>
+            <w:noProof/>
+          </w:rPr>
+          <w:t>2</w:t>
+        </w:r>
+      </w:fldSimple>
       <w:r>
         <w:t xml:space="preserve">. </w:t>
       </w:r>
@@ -14524,27 +14414,14 @@
       <w:r>
         <w:t xml:space="preserve">Table </w:t>
       </w:r>
-      <w:r>
-        <w:fldChar w:fldCharType="begin"/>
-      </w:r>
-      <w:r>
-        <w:instrText xml:space="preserve"> SEQ Table \* ARABIC </w:instrText>
-      </w:r>
-      <w:r>
-        <w:fldChar w:fldCharType="separate"/>
-      </w:r>
-      <w:r>
-        <w:rPr>
-          <w:noProof/>
-        </w:rPr>
-        <w:t>3</w:t>
-      </w:r>
-      <w:r>
-        <w:rPr>
-          <w:noProof/>
-        </w:rPr>
-        <w:fldChar w:fldCharType="end"/>
-      </w:r>
+      <w:fldSimple w:instr=" SEQ Table \* ARABIC ">
+        <w:r>
+          <w:rPr>
+            <w:noProof/>
+          </w:rPr>
+          <w:t>3</w:t>
+        </w:r>
+      </w:fldSimple>
       <w:r>
         <w:t xml:space="preserve">. </w:t>
       </w:r>
@@ -15753,14 +15630,14 @@
         <w:pStyle w:val="Heading1"/>
       </w:pPr>
       <w:bookmarkStart w:id="24" w:name="_Toc456356707"/>
-      <w:bookmarkStart w:id="25" w:name="_Toc455581858"/>
-      <w:bookmarkStart w:id="26" w:name="_Toc461808309"/>
+      <w:bookmarkStart w:id="25" w:name="_Toc461808309"/>
+      <w:bookmarkStart w:id="26" w:name="_Toc455581858"/>
       <w:r>
         <w:lastRenderedPageBreak/>
         <w:t>3. Validating Data</w:t>
       </w:r>
       <w:bookmarkEnd w:id="24"/>
-      <w:bookmarkEnd w:id="26"/>
+      <w:bookmarkEnd w:id="25"/>
     </w:p>
     <w:p>
       <w:pPr>
@@ -16496,7 +16373,7 @@
       <w:r>
         <w:t xml:space="preserve"> Validating a single dataset</w:t>
       </w:r>
-      <w:bookmarkEnd w:id="25"/>
+      <w:bookmarkEnd w:id="26"/>
       <w:bookmarkEnd w:id="29"/>
     </w:p>
     <w:p>
@@ -20296,13 +20173,7 @@
         <w:rPr>
           <w:szCs w:val="24"/>
         </w:rPr>
-        <w:t>In Figure 8</w:t>
-      </w:r>
-      <w:r>
-        <w:rPr>
-          <w:szCs w:val="24"/>
-        </w:rPr>
-        <w:t xml:space="preserve"> above</w:t>
+        <w:t>In Figure 8 above</w:t>
       </w:r>
       <w:r>
         <w:rPr>
@@ -22895,27 +22766,14 @@
       <w:r>
         <w:t xml:space="preserve">Table </w:t>
       </w:r>
-      <w:r>
-        <w:fldChar w:fldCharType="begin"/>
-      </w:r>
-      <w:r>
-        <w:instrText xml:space="preserve"> SEQ Table \* ARABIC </w:instrText>
-      </w:r>
-      <w:r>
-        <w:fldChar w:fldCharType="separate"/>
-      </w:r>
-      <w:r>
-        <w:rPr>
-          <w:noProof/>
-        </w:rPr>
-        <w:t>4</w:t>
-      </w:r>
-      <w:r>
-        <w:rPr>
-          <w:noProof/>
-        </w:rPr>
-        <w:fldChar w:fldCharType="end"/>
-      </w:r>
+      <w:fldSimple w:instr=" SEQ Table \* ARABIC ">
+        <w:r>
+          <w:rPr>
+            <w:noProof/>
+          </w:rPr>
+          <w:t>4</w:t>
+        </w:r>
+      </w:fldSimple>
       <w:r>
         <w:t xml:space="preserve">. </w:t>
       </w:r>
@@ -29848,27 +29706,14 @@
       <w:r>
         <w:t xml:space="preserve">Table </w:t>
       </w:r>
-      <w:r>
-        <w:fldChar w:fldCharType="begin"/>
-      </w:r>
-      <w:r>
-        <w:instrText xml:space="preserve"> SEQ Table \* ARABIC </w:instrText>
-      </w:r>
-      <w:r>
-        <w:fldChar w:fldCharType="separate"/>
-      </w:r>
-      <w:r>
-        <w:rPr>
-          <w:noProof/>
-        </w:rPr>
-        <w:t>5</w:t>
-      </w:r>
-      <w:r>
-        <w:rPr>
-          <w:noProof/>
-        </w:rPr>
-        <w:fldChar w:fldCharType="end"/>
-      </w:r>
+      <w:fldSimple w:instr=" SEQ Table \* ARABIC ">
+        <w:r>
+          <w:rPr>
+            <w:noProof/>
+          </w:rPr>
+          <w:t>5</w:t>
+        </w:r>
+      </w:fldSimple>
       <w:r>
         <w:t xml:space="preserve">. </w:t>
       </w:r>
@@ -30441,27 +30286,14 @@
         <w:lastRenderedPageBreak/>
         <w:t xml:space="preserve">Table </w:t>
       </w:r>
-      <w:r>
-        <w:fldChar w:fldCharType="begin"/>
-      </w:r>
-      <w:r>
-        <w:instrText xml:space="preserve"> SEQ Table \* ARABIC </w:instrText>
-      </w:r>
-      <w:r>
-        <w:fldChar w:fldCharType="separate"/>
-      </w:r>
-      <w:r>
-        <w:rPr>
-          <w:noProof/>
-        </w:rPr>
-        <w:t>6</w:t>
-      </w:r>
-      <w:r>
-        <w:rPr>
-          <w:noProof/>
-        </w:rPr>
-        <w:fldChar w:fldCharType="end"/>
-      </w:r>
+      <w:fldSimple w:instr=" SEQ Table \* ARABIC ">
+        <w:r>
+          <w:rPr>
+            <w:noProof/>
+          </w:rPr>
+          <w:t>6</w:t>
+        </w:r>
+      </w:fldSimple>
       <w:r>
         <w:t xml:space="preserve">. </w:t>
       </w:r>
@@ -31576,27 +31408,14 @@
       <w:r>
         <w:t xml:space="preserve">Table </w:t>
       </w:r>
-      <w:r>
-        <w:fldChar w:fldCharType="begin"/>
-      </w:r>
-      <w:r>
-        <w:instrText xml:space="preserve"> SEQ Table \* ARABIC </w:instrText>
-      </w:r>
-      <w:r>
-        <w:fldChar w:fldCharType="separate"/>
-      </w:r>
-      <w:r>
-        <w:rPr>
-          <w:noProof/>
-        </w:rPr>
-        <w:t>7</w:t>
-      </w:r>
-      <w:r>
-        <w:rPr>
-          <w:noProof/>
-        </w:rPr>
-        <w:fldChar w:fldCharType="end"/>
-      </w:r>
+      <w:fldSimple w:instr=" SEQ Table \* ARABIC ">
+        <w:r>
+          <w:rPr>
+            <w:noProof/>
+          </w:rPr>
+          <w:t>7</w:t>
+        </w:r>
+      </w:fldSimple>
       <w:r>
         <w:t xml:space="preserve">. </w:t>
       </w:r>
@@ -32236,27 +32055,14 @@
       <w:r>
         <w:t xml:space="preserve">Table </w:t>
       </w:r>
-      <w:r>
-        <w:fldChar w:fldCharType="begin"/>
-      </w:r>
-      <w:r>
-        <w:instrText xml:space="preserve"> SEQ Table \* ARABIC </w:instrText>
-      </w:r>
-      <w:r>
-        <w:fldChar w:fldCharType="separate"/>
-      </w:r>
-      <w:r>
-        <w:rPr>
-          <w:noProof/>
-        </w:rPr>
-        <w:t>8</w:t>
-      </w:r>
-      <w:r>
-        <w:rPr>
-          <w:noProof/>
-        </w:rPr>
-        <w:fldChar w:fldCharType="end"/>
-      </w:r>
+      <w:fldSimple w:instr=" SEQ Table \* ARABIC ">
+        <w:r>
+          <w:rPr>
+            <w:noProof/>
+          </w:rPr>
+          <w:t>8</w:t>
+        </w:r>
+      </w:fldSimple>
       <w:r>
         <w:t xml:space="preserve">. </w:t>
       </w:r>
@@ -32453,27 +32259,14 @@
       <w:r>
         <w:t xml:space="preserve">Table </w:t>
       </w:r>
-      <w:r>
-        <w:fldChar w:fldCharType="begin"/>
-      </w:r>
-      <w:r>
-        <w:instrText xml:space="preserve"> SEQ Table \* ARABIC </w:instrText>
-      </w:r>
-      <w:r>
-        <w:fldChar w:fldCharType="separate"/>
-      </w:r>
-      <w:r>
-        <w:rPr>
-          <w:noProof/>
-        </w:rPr>
-        <w:t>9</w:t>
-      </w:r>
-      <w:r>
-        <w:rPr>
-          <w:noProof/>
-        </w:rPr>
-        <w:fldChar w:fldCharType="end"/>
-      </w:r>
+      <w:fldSimple w:instr=" SEQ Table \* ARABIC ">
+        <w:r>
+          <w:rPr>
+            <w:noProof/>
+          </w:rPr>
+          <w:t>9</w:t>
+        </w:r>
+      </w:fldSimple>
       <w:r>
         <w:t xml:space="preserve">. </w:t>
       </w:r>
@@ -33167,27 +32960,14 @@
         <w:lastRenderedPageBreak/>
         <w:t xml:space="preserve">Table </w:t>
       </w:r>
-      <w:r>
-        <w:fldChar w:fldCharType="begin"/>
-      </w:r>
-      <w:r>
-        <w:instrText xml:space="preserve"> SEQ Table \* ARABIC </w:instrText>
-      </w:r>
-      <w:r>
-        <w:fldChar w:fldCharType="separate"/>
-      </w:r>
-      <w:r>
-        <w:rPr>
-          <w:noProof/>
-        </w:rPr>
-        <w:t>10</w:t>
-      </w:r>
-      <w:r>
-        <w:rPr>
-          <w:noProof/>
-        </w:rPr>
-        <w:fldChar w:fldCharType="end"/>
-      </w:r>
+      <w:fldSimple w:instr=" SEQ Table \* ARABIC ">
+        <w:r>
+          <w:rPr>
+            <w:noProof/>
+          </w:rPr>
+          <w:t>10</w:t>
+        </w:r>
+      </w:fldSimple>
       <w:r>
         <w:t xml:space="preserve">. </w:t>
       </w:r>
@@ -34069,27 +33849,14 @@
       <w:r>
         <w:t xml:space="preserve">Table </w:t>
       </w:r>
-      <w:r>
-        <w:fldChar w:fldCharType="begin"/>
-      </w:r>
-      <w:r>
-        <w:instrText xml:space="preserve"> SEQ Table \* ARABIC </w:instrText>
-      </w:r>
-      <w:r>
-        <w:fldChar w:fldCharType="separate"/>
-      </w:r>
-      <w:r>
-        <w:rPr>
-          <w:noProof/>
-        </w:rPr>
-        <w:t>11</w:t>
-      </w:r>
-      <w:r>
-        <w:rPr>
-          <w:noProof/>
-        </w:rPr>
-        <w:fldChar w:fldCharType="end"/>
-      </w:r>
+      <w:fldSimple w:instr=" SEQ Table \* ARABIC ">
+        <w:r>
+          <w:rPr>
+            <w:noProof/>
+          </w:rPr>
+          <w:t>11</w:t>
+        </w:r>
+      </w:fldSimple>
       <w:r>
         <w:t xml:space="preserve">. </w:t>
       </w:r>
@@ -34275,27 +34042,14 @@
       <w:r>
         <w:t xml:space="preserve">Table </w:t>
       </w:r>
-      <w:r>
-        <w:fldChar w:fldCharType="begin"/>
-      </w:r>
-      <w:r>
-        <w:instrText xml:space="preserve"> SEQ Table \* ARABIC </w:instrText>
-      </w:r>
-      <w:r>
-        <w:fldChar w:fldCharType="separate"/>
-      </w:r>
-      <w:r>
-        <w:rPr>
-          <w:noProof/>
-        </w:rPr>
-        <w:t>12</w:t>
-      </w:r>
-      <w:r>
-        <w:rPr>
-          <w:noProof/>
-        </w:rPr>
-        <w:fldChar w:fldCharType="end"/>
-      </w:r>
+      <w:fldSimple w:instr=" SEQ Table \* ARABIC ">
+        <w:r>
+          <w:rPr>
+            <w:noProof/>
+          </w:rPr>
+          <w:t>12</w:t>
+        </w:r>
+      </w:fldSimple>
       <w:r>
         <w:t xml:space="preserve">. </w:t>
       </w:r>
@@ -35290,27 +35044,14 @@
       <w:r>
         <w:t xml:space="preserve">Table </w:t>
       </w:r>
-      <w:r>
-        <w:fldChar w:fldCharType="begin"/>
-      </w:r>
-      <w:r>
-        <w:instrText xml:space="preserve"> SEQ Table \* ARABIC </w:instrText>
-      </w:r>
-      <w:r>
-        <w:fldChar w:fldCharType="separate"/>
-      </w:r>
-      <w:r>
-        <w:rPr>
-          <w:noProof/>
-        </w:rPr>
-        <w:t>13</w:t>
-      </w:r>
-      <w:r>
-        <w:rPr>
-          <w:noProof/>
-        </w:rPr>
-        <w:fldChar w:fldCharType="end"/>
-      </w:r>
+      <w:fldSimple w:instr=" SEQ Table \* ARABIC ">
+        <w:r>
+          <w:rPr>
+            <w:noProof/>
+          </w:rPr>
+          <w:t>13</w:t>
+        </w:r>
+      </w:fldSimple>
       <w:r>
         <w:t xml:space="preserve">. </w:t>
       </w:r>
@@ -36553,27 +36294,14 @@
       <w:r>
         <w:t xml:space="preserve">Table </w:t>
       </w:r>
-      <w:r>
-        <w:fldChar w:fldCharType="begin"/>
-      </w:r>
-      <w:r>
-        <w:instrText xml:space="preserve"> SEQ Table \* ARABIC </w:instrText>
-      </w:r>
-      <w:r>
-        <w:fldChar w:fldCharType="separate"/>
-      </w:r>
-      <w:r>
-        <w:rPr>
-          <w:noProof/>
-        </w:rPr>
-        <w:t>14</w:t>
-      </w:r>
-      <w:r>
-        <w:rPr>
-          <w:noProof/>
-        </w:rPr>
-        <w:fldChar w:fldCharType="end"/>
-      </w:r>
+      <w:fldSimple w:instr=" SEQ Table \* ARABIC ">
+        <w:r>
+          <w:rPr>
+            <w:noProof/>
+          </w:rPr>
+          <w:t>14</w:t>
+        </w:r>
+      </w:fldSimple>
       <w:r>
         <w:t xml:space="preserve">. </w:t>
       </w:r>
@@ -37840,7 +37568,7 @@
           <w:rPr>
             <w:noProof/>
           </w:rPr>
-          <w:t>6</w:t>
+          <w:t>5</w:t>
         </w:r>
         <w:r>
           <w:rPr>
@@ -40347,7 +40075,7 @@
 </file>
 
 <file path=customXml/itemProps1.xml><?xml version="1.0" encoding="utf-8"?>
-<ds:datastoreItem xmlns:ds="http://schemas.openxmlformats.org/officeDocument/2006/customXml" ds:itemID="{693FAFD8-C4A9-4E94-95FF-CCF80DDD91A3}">
+<ds:datastoreItem xmlns:ds="http://schemas.openxmlformats.org/officeDocument/2006/customXml" ds:itemID="{5A52B9B9-13DF-43AE-8AA4-8DACFC0574FB}">
   <ds:schemaRefs>
     <ds:schemaRef ds:uri="http://schemas.openxmlformats.org/officeDocument/2006/bibliography"/>
   </ds:schemaRefs>

</xml_diff>